<commit_message>
BCF2 0 Technical Documentation.docx changed
</commit_message>
<xml_diff>
--- a/Documentation/BCF2 0 Technical Documentation.docx
+++ b/Documentation/BCF2 0 Technical Documentation.docx
@@ -1,10 +1,10 @@
 
 <file path=word/document.xml><?xml version="1.0" encoding="utf-8"?>
-<w:document xmlns:wpc="http://schemas.microsoft.com/office/word/2010/wordprocessingCanvas" xmlns:mc="http://schemas.openxmlformats.org/markup-compatibility/2006" xmlns:o="urn:schemas-microsoft-com:office:office" xmlns:r="http://schemas.openxmlformats.org/officeDocument/2006/relationships" xmlns:m="http://schemas.openxmlformats.org/officeDocument/2006/math" xmlns:v="urn:schemas-microsoft-com:vml" xmlns:wp14="http://schemas.microsoft.com/office/word/2010/wordprocessingDrawing" xmlns:wp="http://schemas.openxmlformats.org/drawingml/2006/wordprocessingDrawing" xmlns:w10="urn:schemas-microsoft-com:office:word" xmlns:w="http://schemas.openxmlformats.org/wordprocessingml/2006/main" xmlns:w14="http://schemas.microsoft.com/office/word/2010/wordml" xmlns:wpg="http://schemas.microsoft.com/office/word/2010/wordprocessingGroup" xmlns:wpi="http://schemas.microsoft.com/office/word/2010/wordprocessingInk" xmlns:wne="http://schemas.microsoft.com/office/word/2006/wordml" xmlns:wps="http://schemas.microsoft.com/office/word/2010/wordprocessingShape" mc:Ignorable="w14 wp14">
+<w:document xmlns:ve="http://schemas.openxmlformats.org/markup-compatibility/2006" xmlns:o="urn:schemas-microsoft-com:office:office" xmlns:r="http://schemas.openxmlformats.org/officeDocument/2006/relationships" xmlns:m="http://schemas.openxmlformats.org/officeDocument/2006/math" xmlns:v="urn:schemas-microsoft-com:vml" xmlns:wp="http://schemas.openxmlformats.org/drawingml/2006/wordprocessingDrawing" xmlns:w10="urn:schemas-microsoft-com:office:word" xmlns:w="http://schemas.openxmlformats.org/wordprocessingml/2006/main" xmlns:wne="http://schemas.microsoft.com/office/word/2006/wordml">
   <w:body>
     <w:p>
       <w:pPr>
-        <w:pStyle w:val="Title"/>
+        <w:pStyle w:val="Titel"/>
         <w:jc w:val="both"/>
         <w:rPr>
           <w:lang w:val="en-US"/>
@@ -79,7 +79,7 @@
     </w:p>
     <w:p>
       <w:pPr>
-        <w:pStyle w:val="Heading1"/>
+        <w:pStyle w:val="berschrift1"/>
         <w:rPr>
           <w:lang w:val="en-US"/>
         </w:rPr>
@@ -95,9 +95,9 @@
     </w:p>
     <w:tbl>
       <w:tblPr>
-        <w:tblStyle w:val="TableGrid"/>
+        <w:tblStyle w:val="Tabellengitternetz"/>
         <w:tblW w:w="0" w:type="auto"/>
-        <w:tblLook w:val="04A0" w:firstRow="1" w:lastRow="0" w:firstColumn="1" w:lastColumn="0" w:noHBand="0" w:noVBand="1"/>
+        <w:tblLook w:val="04A0"/>
       </w:tblPr>
       <w:tblGrid>
         <w:gridCol w:w="2093"/>
@@ -270,7 +270,7 @@
               </w:rPr>
               <w:t xml:space="preserve"> </w:t>
             </w:r>
-            <w:hyperlink r:id="rId7" w:history="1">
+            <w:hyperlink r:id="rId6" w:history="1">
               <w:r>
                 <w:rPr>
                   <w:rStyle w:val="Hyperlink"/>
@@ -338,7 +338,7 @@
     </w:p>
     <w:p>
       <w:pPr>
-        <w:pStyle w:val="Heading1"/>
+        <w:pStyle w:val="berschrift1"/>
         <w:rPr>
           <w:lang w:val="en-US"/>
         </w:rPr>
@@ -365,7 +365,7 @@
     </w:p>
     <w:p>
       <w:pPr>
-        <w:pStyle w:val="Heading1"/>
+        <w:pStyle w:val="berschrift1"/>
         <w:rPr>
           <w:lang w:val="en-US"/>
         </w:rPr>
@@ -379,7 +379,7 @@
     </w:p>
     <w:p>
       <w:pPr>
-        <w:pStyle w:val="NormalWeb"/>
+        <w:pStyle w:val="StandardWeb"/>
         <w:spacing w:line="56" w:lineRule="atLeast"/>
         <w:rPr>
           <w:rFonts w:ascii="Arial" w:hAnsi="Arial" w:cs="Arial"/>
@@ -437,7 +437,7 @@
     </w:p>
     <w:p>
       <w:pPr>
-        <w:pStyle w:val="ListParagraph"/>
+        <w:pStyle w:val="Listenabsatz"/>
         <w:numPr>
           <w:ilvl w:val="0"/>
           <w:numId w:val="1"/>
@@ -461,7 +461,7 @@
     </w:p>
     <w:p>
       <w:pPr>
-        <w:pStyle w:val="ListParagraph"/>
+        <w:pStyle w:val="Listenabsatz"/>
         <w:numPr>
           <w:ilvl w:val="1"/>
           <w:numId w:val="1"/>
@@ -479,7 +479,7 @@
     </w:p>
     <w:p>
       <w:pPr>
-        <w:pStyle w:val="ListParagraph"/>
+        <w:pStyle w:val="Listenabsatz"/>
         <w:numPr>
           <w:ilvl w:val="0"/>
           <w:numId w:val="1"/>
@@ -505,7 +505,7 @@
     </w:p>
     <w:p>
       <w:pPr>
-        <w:pStyle w:val="ListParagraph"/>
+        <w:pStyle w:val="Listenabsatz"/>
         <w:numPr>
           <w:ilvl w:val="1"/>
           <w:numId w:val="1"/>
@@ -535,7 +535,7 @@
     </w:p>
     <w:p>
       <w:pPr>
-        <w:pStyle w:val="ListParagraph"/>
+        <w:pStyle w:val="Listenabsatz"/>
         <w:numPr>
           <w:ilvl w:val="1"/>
           <w:numId w:val="1"/>
@@ -553,7 +553,7 @@
     </w:p>
     <w:p>
       <w:pPr>
-        <w:pStyle w:val="ListParagraph"/>
+        <w:pStyle w:val="Listenabsatz"/>
         <w:numPr>
           <w:ilvl w:val="0"/>
           <w:numId w:val="1"/>
@@ -577,7 +577,7 @@
     </w:p>
     <w:p>
       <w:pPr>
-        <w:pStyle w:val="ListParagraph"/>
+        <w:pStyle w:val="Listenabsatz"/>
         <w:numPr>
           <w:ilvl w:val="1"/>
           <w:numId w:val="1"/>
@@ -607,7 +607,7 @@
     </w:p>
     <w:p>
       <w:pPr>
-        <w:pStyle w:val="ListParagraph"/>
+        <w:pStyle w:val="Listenabsatz"/>
         <w:numPr>
           <w:ilvl w:val="1"/>
           <w:numId w:val="1"/>
@@ -671,15 +671,15 @@
     </w:p>
     <w:p>
       <w:pPr>
-        <w:pStyle w:val="Heading1"/>
-        <w:rPr>
-          <w:rStyle w:val="Strong"/>
-          <w:lang w:val="en-US"/>
-        </w:rPr>
-      </w:pPr>
-      <w:r>
-        <w:rPr>
-          <w:rStyle w:val="Strong"/>
+        <w:pStyle w:val="berschrift1"/>
+        <w:rPr>
+          <w:rStyle w:val="Fett"/>
+          <w:lang w:val="en-US"/>
+        </w:rPr>
+      </w:pPr>
+      <w:r>
+        <w:rPr>
+          <w:rStyle w:val="Fett"/>
           <w:lang w:val="en-US"/>
         </w:rPr>
         <w:t>Project (.</w:t>
@@ -687,7 +687,7 @@
       <w:proofErr w:type="spellStart"/>
       <w:r>
         <w:rPr>
-          <w:rStyle w:val="Strong"/>
+          <w:rStyle w:val="Fett"/>
           <w:lang w:val="en-US"/>
         </w:rPr>
         <w:t>bcfp</w:t>
@@ -695,7 +695,7 @@
       <w:proofErr w:type="spellEnd"/>
       <w:r>
         <w:rPr>
-          <w:rStyle w:val="Strong"/>
+          <w:rStyle w:val="Fett"/>
           <w:lang w:val="en-US"/>
         </w:rPr>
         <w:t>) file</w:t>
@@ -720,115 +720,51 @@
           <w:lang w:val="en-US"/>
         </w:rPr>
       </w:pPr>
+      <w:r>
+        <w:rPr>
+          <w:lang w:val="en-US"/>
+        </w:rPr>
+        <w:br w:type="page"/>
+      </w:r>
     </w:p>
     <w:p>
       <w:pPr>
-        <w:rPr>
-          <w:lang w:val="en-US"/>
-        </w:rPr>
-      </w:pPr>
-      <w:r>
-        <w:rPr>
-          <w:lang w:val="en-US"/>
-        </w:rPr>
-        <w:t>Add two attributes</w:t>
+        <w:pStyle w:val="berschrift1"/>
+        <w:rPr>
+          <w:rStyle w:val="Fett"/>
+        </w:rPr>
+      </w:pPr>
+      <w:r>
+        <w:rPr>
+          <w:rStyle w:val="Fett"/>
+        </w:rPr>
+        <w:lastRenderedPageBreak/>
+        <w:t>Markup (.bcf) file</w:t>
       </w:r>
     </w:p>
     <w:p>
       <w:pPr>
-        <w:pStyle w:val="ListParagraph"/>
-        <w:numPr>
-          <w:ilvl w:val="0"/>
-          <w:numId w:val="5"/>
-        </w:numPr>
-        <w:rPr>
-          <w:lang w:val="en-US"/>
-        </w:rPr>
-      </w:pPr>
-      <w:proofErr w:type="spellStart"/>
-      <w:r>
-        <w:rPr>
-          <w:lang w:val="en-US"/>
-        </w:rPr>
-        <w:t>ProjectId</w:t>
-      </w:r>
-      <w:proofErr w:type="spellEnd"/>
-      <w:r>
-        <w:rPr>
-          <w:lang w:val="en-US"/>
-        </w:rPr>
-        <w:t xml:space="preserve"> (String)</w:t>
+        <w:rPr>
+          <w:lang w:val="en-US"/>
+        </w:rPr>
+      </w:pPr>
+      <w:r>
+        <w:rPr>
+          <w:lang w:val="en-US"/>
+        </w:rPr>
+        <w:t>The markup file contains textual information about the topic.</w:t>
       </w:r>
     </w:p>
     <w:p>
       <w:pPr>
-        <w:pStyle w:val="ListParagraph"/>
-        <w:numPr>
-          <w:ilvl w:val="0"/>
-          <w:numId w:val="5"/>
-        </w:numPr>
-        <w:rPr>
-          <w:lang w:val="en-US"/>
-        </w:rPr>
-      </w:pPr>
-      <w:r>
-        <w:rPr>
-          <w:lang w:val="en-US"/>
-        </w:rPr>
-        <w:t>Extension.xsd (URI)</w:t>
-      </w:r>
+        <w:rPr>
+          <w:lang w:val="en-US"/>
+        </w:rPr>
+      </w:pPr>
     </w:p>
     <w:p>
       <w:pPr>
-        <w:rPr>
-          <w:lang w:val="en-US"/>
-        </w:rPr>
-      </w:pPr>
-      <w:r>
-        <w:rPr>
-          <w:lang w:val="en-US"/>
-        </w:rPr>
-        <w:br w:type="page"/>
-      </w:r>
-    </w:p>
-    <w:p>
-      <w:pPr>
-        <w:pStyle w:val="Heading1"/>
-        <w:rPr>
-          <w:rStyle w:val="Strong"/>
-        </w:rPr>
-      </w:pPr>
-      <w:r>
-        <w:rPr>
-          <w:rStyle w:val="Strong"/>
-        </w:rPr>
-        <w:lastRenderedPageBreak/>
-        <w:t>Markup (.bcf) file</w:t>
-      </w:r>
-    </w:p>
-    <w:p>
-      <w:pPr>
-        <w:rPr>
-          <w:lang w:val="en-US"/>
-        </w:rPr>
-      </w:pPr>
-      <w:r>
-        <w:rPr>
-          <w:lang w:val="en-US"/>
-        </w:rPr>
-        <w:t>The markup file contains textual information about the topic.</w:t>
-      </w:r>
-    </w:p>
-    <w:p>
-      <w:pPr>
-        <w:rPr>
-          <w:lang w:val="en-US"/>
-        </w:rPr>
-      </w:pPr>
-    </w:p>
-    <w:p>
-      <w:pPr>
-        <w:pStyle w:val="Heading2"/>
+        <w:pStyle w:val="berschrift2"/>
         <w:rPr>
           <w:lang w:val="en-US"/>
         </w:rPr>
@@ -895,7 +831,7 @@
       <w:tblPr>
         <w:tblStyle w:val="LightShading1"/>
         <w:tblW w:w="0" w:type="auto"/>
-        <w:tblLook w:val="04A0" w:firstRow="1" w:lastRow="0" w:firstColumn="1" w:lastColumn="0" w:noHBand="0" w:noVBand="1"/>
+        <w:tblLook w:val="04A0"/>
       </w:tblPr>
       <w:tblGrid>
         <w:gridCol w:w="3259"/>
@@ -904,11 +840,11 @@
       </w:tblGrid>
       <w:tr>
         <w:trPr>
-          <w:cnfStyle w:val="100000000000" w:firstRow="1" w:lastRow="0" w:firstColumn="0" w:lastColumn="0" w:oddVBand="0" w:evenVBand="0" w:oddHBand="0" w:evenHBand="0" w:firstRowFirstColumn="0" w:firstRowLastColumn="0" w:lastRowFirstColumn="0" w:lastRowLastColumn="0"/>
+          <w:cnfStyle w:val="100000000000"/>
         </w:trPr>
         <w:tc>
           <w:tcPr>
-            <w:cnfStyle w:val="001000000000" w:firstRow="0" w:lastRow="0" w:firstColumn="1" w:lastColumn="0" w:oddVBand="0" w:evenVBand="0" w:oddHBand="0" w:evenHBand="0" w:firstRowFirstColumn="0" w:firstRowLastColumn="0" w:lastRowFirstColumn="0" w:lastRowLastColumn="0"/>
+            <w:cnfStyle w:val="001000000000"/>
             <w:tcW w:w="3259" w:type="dxa"/>
           </w:tcPr>
           <w:p>
@@ -931,7 +867,7 @@
           </w:tcPr>
           <w:p>
             <w:pPr>
-              <w:cnfStyle w:val="100000000000" w:firstRow="1" w:lastRow="0" w:firstColumn="0" w:lastColumn="0" w:oddVBand="0" w:evenVBand="0" w:oddHBand="0" w:evenHBand="0" w:firstRowFirstColumn="0" w:firstRowLastColumn="0" w:lastRowFirstColumn="0" w:lastRowLastColumn="0"/>
+              <w:cnfStyle w:val="100000000000"/>
               <w:rPr>
                 <w:lang w:val="en-US"/>
               </w:rPr>
@@ -950,7 +886,7 @@
           </w:tcPr>
           <w:p>
             <w:pPr>
-              <w:cnfStyle w:val="100000000000" w:firstRow="1" w:lastRow="0" w:firstColumn="0" w:lastColumn="0" w:oddVBand="0" w:evenVBand="0" w:oddHBand="0" w:evenHBand="0" w:firstRowFirstColumn="0" w:firstRowLastColumn="0" w:lastRowFirstColumn="0" w:lastRowLastColumn="0"/>
+              <w:cnfStyle w:val="100000000000"/>
               <w:rPr>
                 <w:lang w:val="en-US"/>
               </w:rPr>
@@ -966,11 +902,11 @@
       </w:tr>
       <w:tr>
         <w:trPr>
-          <w:cnfStyle w:val="000000100000" w:firstRow="0" w:lastRow="0" w:firstColumn="0" w:lastColumn="0" w:oddVBand="0" w:evenVBand="0" w:oddHBand="1" w:evenHBand="0" w:firstRowFirstColumn="0" w:firstRowLastColumn="0" w:lastRowFirstColumn="0" w:lastRowLastColumn="0"/>
+          <w:cnfStyle w:val="000000100000"/>
         </w:trPr>
         <w:tc>
           <w:tcPr>
-            <w:cnfStyle w:val="001000000000" w:firstRow="0" w:lastRow="0" w:firstColumn="1" w:lastColumn="0" w:oddVBand="0" w:evenVBand="0" w:oddHBand="0" w:evenHBand="0" w:firstRowFirstColumn="0" w:firstRowLastColumn="0" w:lastRowFirstColumn="0" w:lastRowLastColumn="0"/>
+            <w:cnfStyle w:val="001000000000"/>
             <w:tcW w:w="3259" w:type="dxa"/>
           </w:tcPr>
           <w:p>
@@ -997,7 +933,7 @@
           </w:tcPr>
           <w:p>
             <w:pPr>
-              <w:cnfStyle w:val="000000100000" w:firstRow="0" w:lastRow="0" w:firstColumn="0" w:lastColumn="0" w:oddVBand="0" w:evenVBand="0" w:oddHBand="1" w:evenHBand="0" w:firstRowFirstColumn="0" w:firstRowLastColumn="0" w:lastRowFirstColumn="0" w:lastRowLastColumn="0"/>
+              <w:cnfStyle w:val="000000100000"/>
               <w:rPr>
                 <w:lang w:val="en-US"/>
               </w:rPr>
@@ -1016,7 +952,7 @@
           </w:tcPr>
           <w:p>
             <w:pPr>
-              <w:cnfStyle w:val="000000100000" w:firstRow="0" w:lastRow="0" w:firstColumn="0" w:lastColumn="0" w:oddVBand="0" w:evenVBand="0" w:oddHBand="1" w:evenHBand="0" w:firstRowFirstColumn="0" w:firstRowLastColumn="0" w:lastRowFirstColumn="0" w:lastRowLastColumn="0"/>
+              <w:cnfStyle w:val="000000100000"/>
               <w:rPr>
                 <w:lang w:val="en-US"/>
               </w:rPr>
@@ -1047,7 +983,7 @@
       <w:tr>
         <w:tc>
           <w:tcPr>
-            <w:cnfStyle w:val="001000000000" w:firstRow="0" w:lastRow="0" w:firstColumn="1" w:lastColumn="0" w:oddVBand="0" w:evenVBand="0" w:oddHBand="0" w:evenHBand="0" w:firstRowFirstColumn="0" w:firstRowLastColumn="0" w:lastRowFirstColumn="0" w:lastRowLastColumn="0"/>
+            <w:cnfStyle w:val="001000000000"/>
             <w:tcW w:w="3259" w:type="dxa"/>
           </w:tcPr>
           <w:p>
@@ -1067,7 +1003,7 @@
           </w:tcPr>
           <w:p>
             <w:pPr>
-              <w:cnfStyle w:val="000000000000" w:firstRow="0" w:lastRow="0" w:firstColumn="0" w:lastColumn="0" w:oddVBand="0" w:evenVBand="0" w:oddHBand="0" w:evenHBand="0" w:firstRowFirstColumn="0" w:firstRowLastColumn="0" w:lastRowFirstColumn="0" w:lastRowLastColumn="0"/>
+              <w:cnfStyle w:val="000000000000"/>
               <w:rPr>
                 <w:lang w:val="en-US"/>
               </w:rPr>
@@ -1086,7 +1022,7 @@
           </w:tcPr>
           <w:p>
             <w:pPr>
-              <w:cnfStyle w:val="000000000000" w:firstRow="0" w:lastRow="0" w:firstColumn="0" w:lastColumn="0" w:oddVBand="0" w:evenVBand="0" w:oddHBand="0" w:evenHBand="0" w:firstRowFirstColumn="0" w:firstRowLastColumn="0" w:lastRowFirstColumn="0" w:lastRowLastColumn="0"/>
+              <w:cnfStyle w:val="000000000000"/>
               <w:rPr>
                 <w:lang w:val="en-US"/>
               </w:rPr>
@@ -1153,7 +1089,7 @@
       <w:tblPr>
         <w:tblStyle w:val="LightShading1"/>
         <w:tblW w:w="0" w:type="auto"/>
-        <w:tblLook w:val="04A0" w:firstRow="1" w:lastRow="0" w:firstColumn="1" w:lastColumn="0" w:noHBand="0" w:noVBand="1"/>
+        <w:tblLook w:val="04A0"/>
       </w:tblPr>
       <w:tblGrid>
         <w:gridCol w:w="3259"/>
@@ -1162,11 +1098,11 @@
       </w:tblGrid>
       <w:tr>
         <w:trPr>
-          <w:cnfStyle w:val="100000000000" w:firstRow="1" w:lastRow="0" w:firstColumn="0" w:lastColumn="0" w:oddVBand="0" w:evenVBand="0" w:oddHBand="0" w:evenHBand="0" w:firstRowFirstColumn="0" w:firstRowLastColumn="0" w:lastRowFirstColumn="0" w:lastRowLastColumn="0"/>
+          <w:cnfStyle w:val="100000000000"/>
         </w:trPr>
         <w:tc>
           <w:tcPr>
-            <w:cnfStyle w:val="001000000000" w:firstRow="0" w:lastRow="0" w:firstColumn="1" w:lastColumn="0" w:oddVBand="0" w:evenVBand="0" w:oddHBand="0" w:evenHBand="0" w:firstRowFirstColumn="0" w:firstRowLastColumn="0" w:lastRowFirstColumn="0" w:lastRowLastColumn="0"/>
+            <w:cnfStyle w:val="001000000000"/>
             <w:tcW w:w="3259" w:type="dxa"/>
           </w:tcPr>
           <w:p>
@@ -1189,7 +1125,7 @@
           </w:tcPr>
           <w:p>
             <w:pPr>
-              <w:cnfStyle w:val="100000000000" w:firstRow="1" w:lastRow="0" w:firstColumn="0" w:lastColumn="0" w:oddVBand="0" w:evenVBand="0" w:oddHBand="0" w:evenHBand="0" w:firstRowFirstColumn="0" w:firstRowLastColumn="0" w:lastRowFirstColumn="0" w:lastRowLastColumn="0"/>
+              <w:cnfStyle w:val="100000000000"/>
               <w:rPr>
                 <w:lang w:val="en-US"/>
               </w:rPr>
@@ -1208,7 +1144,7 @@
           </w:tcPr>
           <w:p>
             <w:pPr>
-              <w:cnfStyle w:val="100000000000" w:firstRow="1" w:lastRow="0" w:firstColumn="0" w:lastColumn="0" w:oddVBand="0" w:evenVBand="0" w:oddHBand="0" w:evenHBand="0" w:firstRowFirstColumn="0" w:firstRowLastColumn="0" w:lastRowFirstColumn="0" w:lastRowLastColumn="0"/>
+              <w:cnfStyle w:val="100000000000"/>
               <w:rPr>
                 <w:lang w:val="en-US"/>
               </w:rPr>
@@ -1224,12 +1160,12 @@
       </w:tr>
       <w:tr>
         <w:trPr>
-          <w:cnfStyle w:val="000000100000" w:firstRow="0" w:lastRow="0" w:firstColumn="0" w:lastColumn="0" w:oddVBand="0" w:evenVBand="0" w:oddHBand="1" w:evenHBand="0" w:firstRowFirstColumn="0" w:firstRowLastColumn="0" w:lastRowFirstColumn="0" w:lastRowLastColumn="0"/>
+          <w:cnfStyle w:val="000000100000"/>
           <w:trHeight w:val="228"/>
         </w:trPr>
         <w:tc>
           <w:tcPr>
-            <w:cnfStyle w:val="001000000000" w:firstRow="0" w:lastRow="0" w:firstColumn="1" w:lastColumn="0" w:oddVBand="0" w:evenVBand="0" w:oddHBand="0" w:evenHBand="0" w:firstRowFirstColumn="0" w:firstRowLastColumn="0" w:lastRowFirstColumn="0" w:lastRowLastColumn="0"/>
+            <w:cnfStyle w:val="001000000000"/>
             <w:tcW w:w="3259" w:type="dxa"/>
           </w:tcPr>
           <w:p>
@@ -1252,7 +1188,7 @@
           </w:tcPr>
           <w:p>
             <w:pPr>
-              <w:cnfStyle w:val="000000100000" w:firstRow="0" w:lastRow="0" w:firstColumn="0" w:lastColumn="0" w:oddVBand="0" w:evenVBand="0" w:oddHBand="1" w:evenHBand="0" w:firstRowFirstColumn="0" w:firstRowLastColumn="0" w:lastRowFirstColumn="0" w:lastRowLastColumn="0"/>
+              <w:cnfStyle w:val="000000100000"/>
               <w:rPr>
                 <w:lang w:val="en-US"/>
               </w:rPr>
@@ -1271,7 +1207,7 @@
           </w:tcPr>
           <w:p>
             <w:pPr>
-              <w:cnfStyle w:val="000000100000" w:firstRow="0" w:lastRow="0" w:firstColumn="0" w:lastColumn="0" w:oddVBand="0" w:evenVBand="0" w:oddHBand="1" w:evenHBand="0" w:firstRowFirstColumn="0" w:firstRowLastColumn="0" w:lastRowFirstColumn="0" w:lastRowLastColumn="0"/>
+              <w:cnfStyle w:val="000000100000"/>
               <w:rPr>
                 <w:lang w:val="en-US"/>
               </w:rPr>
@@ -1288,7 +1224,7 @@
       <w:tr>
         <w:tc>
           <w:tcPr>
-            <w:cnfStyle w:val="001000000000" w:firstRow="0" w:lastRow="0" w:firstColumn="1" w:lastColumn="0" w:oddVBand="0" w:evenVBand="0" w:oddHBand="0" w:evenHBand="0" w:firstRowFirstColumn="0" w:firstRowLastColumn="0" w:lastRowFirstColumn="0" w:lastRowLastColumn="0"/>
+            <w:cnfStyle w:val="001000000000"/>
             <w:tcW w:w="3259" w:type="dxa"/>
           </w:tcPr>
           <w:p>
@@ -1311,7 +1247,7 @@
           </w:tcPr>
           <w:p>
             <w:pPr>
-              <w:cnfStyle w:val="000000000000" w:firstRow="0" w:lastRow="0" w:firstColumn="0" w:lastColumn="0" w:oddVBand="0" w:evenVBand="0" w:oddHBand="0" w:evenHBand="0" w:firstRowFirstColumn="0" w:firstRowLastColumn="0" w:lastRowFirstColumn="0" w:lastRowLastColumn="0"/>
+              <w:cnfStyle w:val="000000000000"/>
               <w:rPr>
                 <w:lang w:val="en-US"/>
               </w:rPr>
@@ -1330,7 +1266,7 @@
           </w:tcPr>
           <w:p>
             <w:pPr>
-              <w:cnfStyle w:val="000000000000" w:firstRow="0" w:lastRow="0" w:firstColumn="0" w:lastColumn="0" w:oddVBand="0" w:evenVBand="0" w:oddHBand="0" w:evenHBand="0" w:firstRowFirstColumn="0" w:firstRowLastColumn="0" w:lastRowFirstColumn="0" w:lastRowLastColumn="0"/>
+              <w:cnfStyle w:val="000000000000"/>
               <w:rPr>
                 <w:lang w:val="en-US"/>
               </w:rPr>
@@ -1346,11 +1282,11 @@
       </w:tr>
       <w:tr>
         <w:trPr>
-          <w:cnfStyle w:val="000000100000" w:firstRow="0" w:lastRow="0" w:firstColumn="0" w:lastColumn="0" w:oddVBand="0" w:evenVBand="0" w:oddHBand="1" w:evenHBand="0" w:firstRowFirstColumn="0" w:firstRowLastColumn="0" w:lastRowFirstColumn="0" w:lastRowLastColumn="0"/>
+          <w:cnfStyle w:val="000000100000"/>
         </w:trPr>
         <w:tc>
           <w:tcPr>
-            <w:cnfStyle w:val="001000000000" w:firstRow="0" w:lastRow="0" w:firstColumn="1" w:lastColumn="0" w:oddVBand="0" w:evenVBand="0" w:oddHBand="0" w:evenHBand="0" w:firstRowFirstColumn="0" w:firstRowLastColumn="0" w:lastRowFirstColumn="0" w:lastRowLastColumn="0"/>
+            <w:cnfStyle w:val="001000000000"/>
             <w:tcW w:w="3259" w:type="dxa"/>
           </w:tcPr>
           <w:p>
@@ -1373,7 +1309,7 @@
           </w:tcPr>
           <w:p>
             <w:pPr>
-              <w:cnfStyle w:val="000000100000" w:firstRow="0" w:lastRow="0" w:firstColumn="0" w:lastColumn="0" w:oddVBand="0" w:evenVBand="0" w:oddHBand="1" w:evenHBand="0" w:firstRowFirstColumn="0" w:firstRowLastColumn="0" w:lastRowFirstColumn="0" w:lastRowLastColumn="0"/>
+              <w:cnfStyle w:val="000000100000"/>
               <w:rPr>
                 <w:lang w:val="en-US"/>
               </w:rPr>
@@ -1392,7 +1328,7 @@
           </w:tcPr>
           <w:p>
             <w:pPr>
-              <w:cnfStyle w:val="000000100000" w:firstRow="0" w:lastRow="0" w:firstColumn="0" w:lastColumn="0" w:oddVBand="0" w:evenVBand="0" w:oddHBand="1" w:evenHBand="0" w:firstRowFirstColumn="0" w:firstRowLastColumn="0" w:lastRowFirstColumn="0" w:lastRowLastColumn="0"/>
+              <w:cnfStyle w:val="000000100000"/>
               <w:rPr>
                 <w:lang w:val="en-US"/>
               </w:rPr>
@@ -1421,21 +1357,6 @@
         </w:tc>
       </w:tr>
     </w:tbl>
-    <w:p>
-      <w:pPr>
-        <w:rPr>
-          <w:lang w:val="en-US"/>
-        </w:rPr>
-      </w:pPr>
-    </w:p>
-    <w:p>
-      <w:pPr>
-        <w:pStyle w:val="Heading3"/>
-        <w:rPr>
-          <w:lang w:val="en-US"/>
-        </w:rPr>
-      </w:pPr>
-    </w:p>
     <w:p>
       <w:pPr>
         <w:rPr>
@@ -1455,7 +1376,7 @@
     </w:p>
     <w:p>
       <w:pPr>
-        <w:pStyle w:val="Heading2"/>
+        <w:pStyle w:val="berschrift2"/>
       </w:pPr>
       <w:r>
         <w:lastRenderedPageBreak/>
@@ -1493,7 +1414,7 @@
       <w:tblPr>
         <w:tblStyle w:val="LightShading1"/>
         <w:tblW w:w="0" w:type="auto"/>
-        <w:tblLook w:val="04A0" w:firstRow="1" w:lastRow="0" w:firstColumn="1" w:lastColumn="0" w:noHBand="0" w:noVBand="1"/>
+        <w:tblLook w:val="04A0"/>
       </w:tblPr>
       <w:tblGrid>
         <w:gridCol w:w="3259"/>
@@ -1502,11 +1423,11 @@
       </w:tblGrid>
       <w:tr>
         <w:trPr>
-          <w:cnfStyle w:val="100000000000" w:firstRow="1" w:lastRow="0" w:firstColumn="0" w:lastColumn="0" w:oddVBand="0" w:evenVBand="0" w:oddHBand="0" w:evenHBand="0" w:firstRowFirstColumn="0" w:firstRowLastColumn="0" w:lastRowFirstColumn="0" w:lastRowLastColumn="0"/>
+          <w:cnfStyle w:val="100000000000"/>
         </w:trPr>
         <w:tc>
           <w:tcPr>
-            <w:cnfStyle w:val="001000000000" w:firstRow="0" w:lastRow="0" w:firstColumn="1" w:lastColumn="0" w:oddVBand="0" w:evenVBand="0" w:oddHBand="0" w:evenHBand="0" w:firstRowFirstColumn="0" w:firstRowLastColumn="0" w:lastRowFirstColumn="0" w:lastRowLastColumn="0"/>
+            <w:cnfStyle w:val="001000000000"/>
             <w:tcW w:w="3259" w:type="dxa"/>
           </w:tcPr>
           <w:p>
@@ -1529,7 +1450,7 @@
           </w:tcPr>
           <w:p>
             <w:pPr>
-              <w:cnfStyle w:val="100000000000" w:firstRow="1" w:lastRow="0" w:firstColumn="0" w:lastColumn="0" w:oddVBand="0" w:evenVBand="0" w:oddHBand="0" w:evenHBand="0" w:firstRowFirstColumn="0" w:firstRowLastColumn="0" w:lastRowFirstColumn="0" w:lastRowLastColumn="0"/>
+              <w:cnfStyle w:val="100000000000"/>
               <w:rPr>
                 <w:lang w:val="en-US"/>
               </w:rPr>
@@ -1548,7 +1469,7 @@
           </w:tcPr>
           <w:p>
             <w:pPr>
-              <w:cnfStyle w:val="100000000000" w:firstRow="1" w:lastRow="0" w:firstColumn="0" w:lastColumn="0" w:oddVBand="0" w:evenVBand="0" w:oddHBand="0" w:evenHBand="0" w:firstRowFirstColumn="0" w:firstRowLastColumn="0" w:lastRowFirstColumn="0" w:lastRowLastColumn="0"/>
+              <w:cnfStyle w:val="100000000000"/>
               <w:rPr>
                 <w:lang w:val="en-US"/>
               </w:rPr>
@@ -1564,11 +1485,11 @@
       </w:tr>
       <w:tr>
         <w:trPr>
-          <w:cnfStyle w:val="000000100000" w:firstRow="0" w:lastRow="0" w:firstColumn="0" w:lastColumn="0" w:oddVBand="0" w:evenVBand="0" w:oddHBand="1" w:evenHBand="0" w:firstRowFirstColumn="0" w:firstRowLastColumn="0" w:lastRowFirstColumn="0" w:lastRowLastColumn="0"/>
+          <w:cnfStyle w:val="000000100000"/>
         </w:trPr>
         <w:tc>
           <w:tcPr>
-            <w:cnfStyle w:val="001000000000" w:firstRow="0" w:lastRow="0" w:firstColumn="1" w:lastColumn="0" w:oddVBand="0" w:evenVBand="0" w:oddHBand="0" w:evenHBand="0" w:firstRowFirstColumn="0" w:firstRowLastColumn="0" w:lastRowFirstColumn="0" w:lastRowLastColumn="0"/>
+            <w:cnfStyle w:val="001000000000"/>
             <w:tcW w:w="3259" w:type="dxa"/>
           </w:tcPr>
           <w:p>
@@ -1600,7 +1521,7 @@
           </w:tcPr>
           <w:p>
             <w:pPr>
-              <w:cnfStyle w:val="000000100000" w:firstRow="0" w:lastRow="0" w:firstColumn="0" w:lastColumn="0" w:oddVBand="0" w:evenVBand="0" w:oddHBand="1" w:evenHBand="0" w:firstRowFirstColumn="0" w:firstRowLastColumn="0" w:lastRowFirstColumn="0" w:lastRowLastColumn="0"/>
+              <w:cnfStyle w:val="000000100000"/>
               <w:rPr>
                 <w:lang w:val="en-US"/>
               </w:rPr>
@@ -1619,7 +1540,7 @@
           </w:tcPr>
           <w:p>
             <w:pPr>
-              <w:cnfStyle w:val="000000100000" w:firstRow="0" w:lastRow="0" w:firstColumn="0" w:lastColumn="0" w:oddVBand="0" w:evenVBand="0" w:oddHBand="1" w:evenHBand="0" w:firstRowFirstColumn="0" w:firstRowLastColumn="0" w:lastRowFirstColumn="0" w:lastRowLastColumn="0"/>
+              <w:cnfStyle w:val="000000100000"/>
               <w:rPr>
                 <w:lang w:val="en-US"/>
               </w:rPr>
@@ -1642,7 +1563,7 @@
       <w:tr>
         <w:tc>
           <w:tcPr>
-            <w:cnfStyle w:val="001000000000" w:firstRow="0" w:lastRow="0" w:firstColumn="1" w:lastColumn="0" w:oddVBand="0" w:evenVBand="0" w:oddHBand="0" w:evenHBand="0" w:firstRowFirstColumn="0" w:firstRowLastColumn="0" w:lastRowFirstColumn="0" w:lastRowLastColumn="0"/>
+            <w:cnfStyle w:val="001000000000"/>
             <w:tcW w:w="3259" w:type="dxa"/>
           </w:tcPr>
           <w:p>
@@ -1665,7 +1586,7 @@
           </w:tcPr>
           <w:p>
             <w:pPr>
-              <w:cnfStyle w:val="000000000000" w:firstRow="0" w:lastRow="0" w:firstColumn="0" w:lastColumn="0" w:oddVBand="0" w:evenVBand="0" w:oddHBand="0" w:evenHBand="0" w:firstRowFirstColumn="0" w:firstRowLastColumn="0" w:lastRowFirstColumn="0" w:lastRowLastColumn="0"/>
+              <w:cnfStyle w:val="000000000000"/>
               <w:rPr>
                 <w:lang w:val="en-US"/>
               </w:rPr>
@@ -1684,7 +1605,7 @@
           </w:tcPr>
           <w:p>
             <w:pPr>
-              <w:cnfStyle w:val="000000000000" w:firstRow="0" w:lastRow="0" w:firstColumn="0" w:lastColumn="0" w:oddVBand="0" w:evenVBand="0" w:oddHBand="0" w:evenHBand="0" w:firstRowFirstColumn="0" w:firstRowLastColumn="0" w:lastRowFirstColumn="0" w:lastRowLastColumn="0"/>
+              <w:cnfStyle w:val="000000000000"/>
               <w:rPr>
                 <w:lang w:val="en-US"/>
               </w:rPr>
@@ -1706,11 +1627,11 @@
       </w:tr>
       <w:tr>
         <w:trPr>
-          <w:cnfStyle w:val="000000100000" w:firstRow="0" w:lastRow="0" w:firstColumn="0" w:lastColumn="0" w:oddVBand="0" w:evenVBand="0" w:oddHBand="1" w:evenHBand="0" w:firstRowFirstColumn="0" w:firstRowLastColumn="0" w:lastRowFirstColumn="0" w:lastRowLastColumn="0"/>
+          <w:cnfStyle w:val="000000100000"/>
         </w:trPr>
         <w:tc>
           <w:tcPr>
-            <w:cnfStyle w:val="001000000000" w:firstRow="0" w:lastRow="0" w:firstColumn="1" w:lastColumn="0" w:oddVBand="0" w:evenVBand="0" w:oddHBand="0" w:evenHBand="0" w:firstRowFirstColumn="0" w:firstRowLastColumn="0" w:lastRowFirstColumn="0" w:lastRowLastColumn="0"/>
+            <w:cnfStyle w:val="001000000000"/>
             <w:tcW w:w="3259" w:type="dxa"/>
           </w:tcPr>
           <w:p>
@@ -1733,7 +1654,7 @@
           </w:tcPr>
           <w:p>
             <w:pPr>
-              <w:cnfStyle w:val="000000100000" w:firstRow="0" w:lastRow="0" w:firstColumn="0" w:lastColumn="0" w:oddVBand="0" w:evenVBand="0" w:oddHBand="1" w:evenHBand="0" w:firstRowFirstColumn="0" w:firstRowLastColumn="0" w:lastRowFirstColumn="0" w:lastRowLastColumn="0"/>
+              <w:cnfStyle w:val="000000100000"/>
               <w:rPr>
                 <w:lang w:val="en-US"/>
               </w:rPr>
@@ -1752,7 +1673,7 @@
           </w:tcPr>
           <w:p>
             <w:pPr>
-              <w:cnfStyle w:val="000000100000" w:firstRow="0" w:lastRow="0" w:firstColumn="0" w:lastColumn="0" w:oddVBand="0" w:evenVBand="0" w:oddHBand="1" w:evenHBand="0" w:firstRowFirstColumn="0" w:firstRowLastColumn="0" w:lastRowFirstColumn="0" w:lastRowLastColumn="0"/>
+              <w:cnfStyle w:val="000000100000"/>
               <w:rPr>
                 <w:color w:val="000000" w:themeColor="text1"/>
                 <w:lang w:val="en-US"/>
@@ -1771,7 +1692,7 @@
     </w:tbl>
     <w:p>
       <w:pPr>
-        <w:pStyle w:val="Heading2"/>
+        <w:pStyle w:val="berschrift2"/>
         <w:rPr>
           <w:lang w:val="en-US"/>
         </w:rPr>
@@ -1779,7 +1700,7 @@
     </w:p>
     <w:p>
       <w:pPr>
-        <w:pStyle w:val="Heading3"/>
+        <w:pStyle w:val="berschrift3"/>
         <w:rPr>
           <w:lang w:val="en-US"/>
         </w:rPr>
@@ -1824,7 +1745,7 @@
       <w:tblPr>
         <w:tblStyle w:val="LightShading1"/>
         <w:tblW w:w="0" w:type="auto"/>
-        <w:tblLook w:val="04A0" w:firstRow="1" w:lastRow="0" w:firstColumn="1" w:lastColumn="0" w:noHBand="0" w:noVBand="1"/>
+        <w:tblLook w:val="04A0"/>
       </w:tblPr>
       <w:tblGrid>
         <w:gridCol w:w="3259"/>
@@ -1833,11 +1754,11 @@
       </w:tblGrid>
       <w:tr>
         <w:trPr>
-          <w:cnfStyle w:val="100000000000" w:firstRow="1" w:lastRow="0" w:firstColumn="0" w:lastColumn="0" w:oddVBand="0" w:evenVBand="0" w:oddHBand="0" w:evenHBand="0" w:firstRowFirstColumn="0" w:firstRowLastColumn="0" w:lastRowFirstColumn="0" w:lastRowLastColumn="0"/>
+          <w:cnfStyle w:val="100000000000"/>
         </w:trPr>
         <w:tc>
           <w:tcPr>
-            <w:cnfStyle w:val="001000000000" w:firstRow="0" w:lastRow="0" w:firstColumn="1" w:lastColumn="0" w:oddVBand="0" w:evenVBand="0" w:oddHBand="0" w:evenHBand="0" w:firstRowFirstColumn="0" w:firstRowLastColumn="0" w:lastRowFirstColumn="0" w:lastRowLastColumn="0"/>
+            <w:cnfStyle w:val="001000000000"/>
             <w:tcW w:w="3259" w:type="dxa"/>
           </w:tcPr>
           <w:p>
@@ -1860,7 +1781,7 @@
           </w:tcPr>
           <w:p>
             <w:pPr>
-              <w:cnfStyle w:val="100000000000" w:firstRow="1" w:lastRow="0" w:firstColumn="0" w:lastColumn="0" w:oddVBand="0" w:evenVBand="0" w:oddHBand="0" w:evenHBand="0" w:firstRowFirstColumn="0" w:firstRowLastColumn="0" w:lastRowFirstColumn="0" w:lastRowLastColumn="0"/>
+              <w:cnfStyle w:val="100000000000"/>
               <w:rPr>
                 <w:lang w:val="en-US"/>
               </w:rPr>
@@ -1879,7 +1800,7 @@
           </w:tcPr>
           <w:p>
             <w:pPr>
-              <w:cnfStyle w:val="100000000000" w:firstRow="1" w:lastRow="0" w:firstColumn="0" w:lastColumn="0" w:oddVBand="0" w:evenVBand="0" w:oddHBand="0" w:evenHBand="0" w:firstRowFirstColumn="0" w:firstRowLastColumn="0" w:lastRowFirstColumn="0" w:lastRowLastColumn="0"/>
+              <w:cnfStyle w:val="100000000000"/>
               <w:rPr>
                 <w:lang w:val="en-US"/>
               </w:rPr>
@@ -1895,11 +1816,11 @@
       </w:tr>
       <w:tr>
         <w:trPr>
-          <w:cnfStyle w:val="000000100000" w:firstRow="0" w:lastRow="0" w:firstColumn="0" w:lastColumn="0" w:oddVBand="0" w:evenVBand="0" w:oddHBand="1" w:evenHBand="0" w:firstRowFirstColumn="0" w:firstRowLastColumn="0" w:lastRowFirstColumn="0" w:lastRowLastColumn="0"/>
+          <w:cnfStyle w:val="000000100000"/>
         </w:trPr>
         <w:tc>
           <w:tcPr>
-            <w:cnfStyle w:val="001000000000" w:firstRow="0" w:lastRow="0" w:firstColumn="1" w:lastColumn="0" w:oddVBand="0" w:evenVBand="0" w:oddHBand="0" w:evenHBand="0" w:firstRowFirstColumn="0" w:firstRowLastColumn="0" w:lastRowFirstColumn="0" w:lastRowLastColumn="0"/>
+            <w:cnfStyle w:val="001000000000"/>
             <w:tcW w:w="3259" w:type="dxa"/>
           </w:tcPr>
           <w:p>
@@ -1924,7 +1845,7 @@
           </w:tcPr>
           <w:p>
             <w:pPr>
-              <w:cnfStyle w:val="000000100000" w:firstRow="0" w:lastRow="0" w:firstColumn="0" w:lastColumn="0" w:oddVBand="0" w:evenVBand="0" w:oddHBand="1" w:evenHBand="0" w:firstRowFirstColumn="0" w:firstRowLastColumn="0" w:lastRowFirstColumn="0" w:lastRowLastColumn="0"/>
+              <w:cnfStyle w:val="000000100000"/>
               <w:rPr>
                 <w:lang w:val="en-US"/>
               </w:rPr>
@@ -1943,7 +1864,7 @@
           </w:tcPr>
           <w:p>
             <w:pPr>
-              <w:cnfStyle w:val="000000100000" w:firstRow="0" w:lastRow="0" w:firstColumn="0" w:lastColumn="0" w:oddVBand="0" w:evenVBand="0" w:oddHBand="1" w:evenHBand="0" w:firstRowFirstColumn="0" w:firstRowLastColumn="0" w:lastRowFirstColumn="0" w:lastRowLastColumn="0"/>
+              <w:cnfStyle w:val="000000100000"/>
               <w:rPr>
                 <w:lang w:val="en-US"/>
               </w:rPr>
@@ -1975,12 +1896,12 @@
           </w:p>
           <w:p>
             <w:pPr>
-              <w:pStyle w:val="ListParagraph"/>
+              <w:pStyle w:val="Listenabsatz"/>
               <w:numPr>
                 <w:ilvl w:val="0"/>
                 <w:numId w:val="3"/>
               </w:numPr>
-              <w:cnfStyle w:val="000000100000" w:firstRow="0" w:lastRow="0" w:firstColumn="0" w:lastColumn="0" w:oddVBand="0" w:evenVBand="0" w:oddHBand="1" w:evenHBand="0" w:firstRowFirstColumn="0" w:firstRowLastColumn="0" w:lastRowFirstColumn="0" w:lastRowLastColumn="0"/>
+              <w:cnfStyle w:val="000000100000"/>
               <w:rPr>
                 <w:lang w:val="en-US"/>
               </w:rPr>
@@ -1998,12 +1919,12 @@
           </w:p>
           <w:p>
             <w:pPr>
-              <w:pStyle w:val="ListParagraph"/>
+              <w:pStyle w:val="Listenabsatz"/>
               <w:numPr>
                 <w:ilvl w:val="0"/>
                 <w:numId w:val="3"/>
               </w:numPr>
-              <w:cnfStyle w:val="000000100000" w:firstRow="0" w:lastRow="0" w:firstColumn="0" w:lastColumn="0" w:oddVBand="0" w:evenVBand="0" w:oddHBand="1" w:evenHBand="0" w:firstRowFirstColumn="0" w:firstRowLastColumn="0" w:lastRowFirstColumn="0" w:lastRowLastColumn="0"/>
+              <w:cnfStyle w:val="000000100000"/>
               <w:rPr>
                 <w:lang w:val="en-US"/>
               </w:rPr>
@@ -2021,12 +1942,12 @@
           </w:p>
           <w:p>
             <w:pPr>
-              <w:pStyle w:val="ListParagraph"/>
+              <w:pStyle w:val="Listenabsatz"/>
               <w:numPr>
                 <w:ilvl w:val="0"/>
                 <w:numId w:val="3"/>
               </w:numPr>
-              <w:cnfStyle w:val="000000100000" w:firstRow="0" w:lastRow="0" w:firstColumn="0" w:lastColumn="0" w:oddVBand="0" w:evenVBand="0" w:oddHBand="1" w:evenHBand="0" w:firstRowFirstColumn="0" w:firstRowLastColumn="0" w:lastRowFirstColumn="0" w:lastRowLastColumn="0"/>
+              <w:cnfStyle w:val="000000100000"/>
               <w:rPr>
                 <w:lang w:val="en-US"/>
               </w:rPr>
@@ -2044,12 +1965,12 @@
           </w:p>
           <w:p>
             <w:pPr>
-              <w:pStyle w:val="ListParagraph"/>
+              <w:pStyle w:val="Listenabsatz"/>
               <w:numPr>
                 <w:ilvl w:val="0"/>
                 <w:numId w:val="3"/>
               </w:numPr>
-              <w:cnfStyle w:val="000000100000" w:firstRow="0" w:lastRow="0" w:firstColumn="0" w:lastColumn="0" w:oddVBand="0" w:evenVBand="0" w:oddHBand="1" w:evenHBand="0" w:firstRowFirstColumn="0" w:firstRowLastColumn="0" w:lastRowFirstColumn="0" w:lastRowLastColumn="0"/>
+              <w:cnfStyle w:val="000000100000"/>
               <w:rPr>
                 <w:lang w:val="en-US"/>
               </w:rPr>
@@ -2067,12 +1988,12 @@
           </w:p>
           <w:p>
             <w:pPr>
-              <w:pStyle w:val="ListParagraph"/>
+              <w:pStyle w:val="Listenabsatz"/>
               <w:numPr>
                 <w:ilvl w:val="0"/>
                 <w:numId w:val="3"/>
               </w:numPr>
-              <w:cnfStyle w:val="000000100000" w:firstRow="0" w:lastRow="0" w:firstColumn="0" w:lastColumn="0" w:oddVBand="0" w:evenVBand="0" w:oddHBand="1" w:evenHBand="0" w:firstRowFirstColumn="0" w:firstRowLastColumn="0" w:lastRowFirstColumn="0" w:lastRowLastColumn="0"/>
+              <w:cnfStyle w:val="000000100000"/>
               <w:rPr>
                 <w:lang w:val="en-US"/>
               </w:rPr>
@@ -2090,12 +2011,12 @@
           </w:p>
           <w:p>
             <w:pPr>
-              <w:pStyle w:val="ListParagraph"/>
+              <w:pStyle w:val="Listenabsatz"/>
               <w:numPr>
                 <w:ilvl w:val="0"/>
                 <w:numId w:val="3"/>
               </w:numPr>
-              <w:cnfStyle w:val="000000100000" w:firstRow="0" w:lastRow="0" w:firstColumn="0" w:lastColumn="0" w:oddVBand="0" w:evenVBand="0" w:oddHBand="1" w:evenHBand="0" w:firstRowFirstColumn="0" w:firstRowLastColumn="0" w:lastRowFirstColumn="0" w:lastRowLastColumn="0"/>
+              <w:cnfStyle w:val="000000100000"/>
               <w:rPr>
                 <w:lang w:val="en-US"/>
               </w:rPr>
@@ -2125,7 +2046,7 @@
       <w:tblPr>
         <w:tblStyle w:val="LightShading1"/>
         <w:tblW w:w="0" w:type="auto"/>
-        <w:tblLook w:val="04A0" w:firstRow="1" w:lastRow="0" w:firstColumn="1" w:lastColumn="0" w:noHBand="0" w:noVBand="1"/>
+        <w:tblLook w:val="04A0"/>
       </w:tblPr>
       <w:tblGrid>
         <w:gridCol w:w="3259"/>
@@ -2134,11 +2055,11 @@
       </w:tblGrid>
       <w:tr>
         <w:trPr>
-          <w:cnfStyle w:val="100000000000" w:firstRow="1" w:lastRow="0" w:firstColumn="0" w:lastColumn="0" w:oddVBand="0" w:evenVBand="0" w:oddHBand="0" w:evenHBand="0" w:firstRowFirstColumn="0" w:firstRowLastColumn="0" w:lastRowFirstColumn="0" w:lastRowLastColumn="0"/>
+          <w:cnfStyle w:val="100000000000"/>
         </w:trPr>
         <w:tc>
           <w:tcPr>
-            <w:cnfStyle w:val="001000000000" w:firstRow="0" w:lastRow="0" w:firstColumn="1" w:lastColumn="0" w:oddVBand="0" w:evenVBand="0" w:oddHBand="0" w:evenHBand="0" w:firstRowFirstColumn="0" w:firstRowLastColumn="0" w:lastRowFirstColumn="0" w:lastRowLastColumn="0"/>
+            <w:cnfStyle w:val="001000000000"/>
             <w:tcW w:w="3259" w:type="dxa"/>
           </w:tcPr>
           <w:p>
@@ -2161,7 +2082,7 @@
           </w:tcPr>
           <w:p>
             <w:pPr>
-              <w:cnfStyle w:val="100000000000" w:firstRow="1" w:lastRow="0" w:firstColumn="0" w:lastColumn="0" w:oddVBand="0" w:evenVBand="0" w:oddHBand="0" w:evenHBand="0" w:firstRowFirstColumn="0" w:firstRowLastColumn="0" w:lastRowFirstColumn="0" w:lastRowLastColumn="0"/>
+              <w:cnfStyle w:val="100000000000"/>
               <w:rPr>
                 <w:lang w:val="en-US"/>
               </w:rPr>
@@ -2180,7 +2101,7 @@
           </w:tcPr>
           <w:p>
             <w:pPr>
-              <w:cnfStyle w:val="100000000000" w:firstRow="1" w:lastRow="0" w:firstColumn="0" w:lastColumn="0" w:oddVBand="0" w:evenVBand="0" w:oddHBand="0" w:evenHBand="0" w:firstRowFirstColumn="0" w:firstRowLastColumn="0" w:lastRowFirstColumn="0" w:lastRowLastColumn="0"/>
+              <w:cnfStyle w:val="100000000000"/>
               <w:rPr>
                 <w:lang w:val="en-US"/>
               </w:rPr>
@@ -2196,11 +2117,11 @@
       </w:tr>
       <w:tr>
         <w:trPr>
-          <w:cnfStyle w:val="000000100000" w:firstRow="0" w:lastRow="0" w:firstColumn="0" w:lastColumn="0" w:oddVBand="0" w:evenVBand="0" w:oddHBand="1" w:evenHBand="0" w:firstRowFirstColumn="0" w:firstRowLastColumn="0" w:lastRowFirstColumn="0" w:lastRowLastColumn="0"/>
+          <w:cnfStyle w:val="000000100000"/>
         </w:trPr>
         <w:tc>
           <w:tcPr>
-            <w:cnfStyle w:val="001000000000" w:firstRow="0" w:lastRow="0" w:firstColumn="1" w:lastColumn="0" w:oddVBand="0" w:evenVBand="0" w:oddHBand="0" w:evenHBand="0" w:firstRowFirstColumn="0" w:firstRowLastColumn="0" w:lastRowFirstColumn="0" w:lastRowLastColumn="0"/>
+            <w:cnfStyle w:val="001000000000"/>
             <w:tcW w:w="3259" w:type="dxa"/>
           </w:tcPr>
           <w:p>
@@ -2223,7 +2144,7 @@
           </w:tcPr>
           <w:p>
             <w:pPr>
-              <w:cnfStyle w:val="000000100000" w:firstRow="0" w:lastRow="0" w:firstColumn="0" w:lastColumn="0" w:oddVBand="0" w:evenVBand="0" w:oddHBand="1" w:evenHBand="0" w:firstRowFirstColumn="0" w:firstRowLastColumn="0" w:lastRowFirstColumn="0" w:lastRowLastColumn="0"/>
+              <w:cnfStyle w:val="000000100000"/>
               <w:rPr>
                 <w:lang w:val="en-US"/>
               </w:rPr>
@@ -2242,7 +2163,7 @@
           </w:tcPr>
           <w:p>
             <w:pPr>
-              <w:cnfStyle w:val="000000100000" w:firstRow="0" w:lastRow="0" w:firstColumn="0" w:lastColumn="0" w:oddVBand="0" w:evenVBand="0" w:oddHBand="1" w:evenHBand="0" w:firstRowFirstColumn="0" w:firstRowLastColumn="0" w:lastRowFirstColumn="0" w:lastRowLastColumn="0"/>
+              <w:cnfStyle w:val="000000100000"/>
               <w:rPr>
                 <w:lang w:val="en-US"/>
               </w:rPr>
@@ -2266,64 +2187,6 @@
                 <w:lang w:val="en-US"/>
               </w:rPr>
               <w:t>.</w:t>
-            </w:r>
-          </w:p>
-        </w:tc>
-      </w:tr>
-      <w:tr>
-        <w:tc>
-          <w:tcPr>
-            <w:cnfStyle w:val="001000000000" w:firstRow="0" w:lastRow="0" w:firstColumn="1" w:lastColumn="0" w:oddVBand="0" w:evenVBand="0" w:oddHBand="0" w:evenHBand="0" w:firstRowFirstColumn="0" w:firstRowLastColumn="0" w:lastRowFirstColumn="0" w:lastRowLastColumn="0"/>
-            <w:tcW w:w="3259" w:type="dxa"/>
-          </w:tcPr>
-          <w:p>
-            <w:pPr>
-              <w:rPr>
-                <w:lang w:val="en-US"/>
-              </w:rPr>
-            </w:pPr>
-            <w:r>
-              <w:t>OriginTopic</w:t>
-            </w:r>
-          </w:p>
-        </w:tc>
-        <w:tc>
-          <w:tcPr>
-            <w:tcW w:w="1385" w:type="dxa"/>
-          </w:tcPr>
-          <w:p>
-            <w:pPr>
-              <w:cnfStyle w:val="000000000000" w:firstRow="0" w:lastRow="0" w:firstColumn="0" w:lastColumn="0" w:oddVBand="0" w:evenVBand="0" w:oddHBand="0" w:evenHBand="0" w:firstRowFirstColumn="0" w:firstRowLastColumn="0" w:lastRowFirstColumn="0" w:lastRowLastColumn="0"/>
-              <w:rPr>
-                <w:lang w:val="en-US"/>
-              </w:rPr>
-            </w:pPr>
-            <w:r>
-              <w:rPr>
-                <w:lang w:val="en-US"/>
-              </w:rPr>
-              <w:t>Yes</w:t>
-            </w:r>
-          </w:p>
-        </w:tc>
-        <w:tc>
-          <w:tcPr>
-            <w:tcW w:w="5134" w:type="dxa"/>
-          </w:tcPr>
-          <w:p>
-            <w:pPr>
-              <w:cnfStyle w:val="000000000000" w:firstRow="0" w:lastRow="0" w:firstColumn="0" w:lastColumn="0" w:oddVBand="0" w:evenVBand="0" w:oddHBand="0" w:evenHBand="0" w:firstRowFirstColumn="0" w:firstRowLastColumn="0" w:lastRowFirstColumn="0" w:lastRowLastColumn="0"/>
-              <w:rPr>
-                <w:color w:val="FF0000"/>
-                <w:lang w:val="en-US"/>
-              </w:rPr>
-            </w:pPr>
-            <w:r>
-              <w:rPr>
-                <w:color w:val="FF0000"/>
-                <w:lang w:val="en-US"/>
-              </w:rPr>
-              <w:t>???</w:t>
             </w:r>
           </w:p>
         </w:tc>
@@ -2331,7 +2194,7 @@
     </w:tbl>
     <w:p>
       <w:pPr>
-        <w:pStyle w:val="Heading3"/>
+        <w:pStyle w:val="berschrift3"/>
         <w:rPr>
           <w:lang w:val="en-US"/>
         </w:rPr>
@@ -2402,7 +2265,7 @@
       <w:tblPr>
         <w:tblStyle w:val="LightShading1"/>
         <w:tblW w:w="0" w:type="auto"/>
-        <w:tblLook w:val="04A0" w:firstRow="1" w:lastRow="0" w:firstColumn="1" w:lastColumn="0" w:noHBand="0" w:noVBand="1"/>
+        <w:tblLook w:val="04A0"/>
       </w:tblPr>
       <w:tblGrid>
         <w:gridCol w:w="3259"/>
@@ -2411,11 +2274,11 @@
       </w:tblGrid>
       <w:tr>
         <w:trPr>
-          <w:cnfStyle w:val="100000000000" w:firstRow="1" w:lastRow="0" w:firstColumn="0" w:lastColumn="0" w:oddVBand="0" w:evenVBand="0" w:oddHBand="0" w:evenHBand="0" w:firstRowFirstColumn="0" w:firstRowLastColumn="0" w:lastRowFirstColumn="0" w:lastRowLastColumn="0"/>
+          <w:cnfStyle w:val="100000000000"/>
         </w:trPr>
         <w:tc>
           <w:tcPr>
-            <w:cnfStyle w:val="001000000000" w:firstRow="0" w:lastRow="0" w:firstColumn="1" w:lastColumn="0" w:oddVBand="0" w:evenVBand="0" w:oddHBand="0" w:evenHBand="0" w:firstRowFirstColumn="0" w:firstRowLastColumn="0" w:lastRowFirstColumn="0" w:lastRowLastColumn="0"/>
+            <w:cnfStyle w:val="001000000000"/>
             <w:tcW w:w="3259" w:type="dxa"/>
           </w:tcPr>
           <w:p>
@@ -2438,7 +2301,7 @@
           </w:tcPr>
           <w:p>
             <w:pPr>
-              <w:cnfStyle w:val="100000000000" w:firstRow="1" w:lastRow="0" w:firstColumn="0" w:lastColumn="0" w:oddVBand="0" w:evenVBand="0" w:oddHBand="0" w:evenHBand="0" w:firstRowFirstColumn="0" w:firstRowLastColumn="0" w:lastRowFirstColumn="0" w:lastRowLastColumn="0"/>
+              <w:cnfStyle w:val="100000000000"/>
               <w:rPr>
                 <w:lang w:val="en-US"/>
               </w:rPr>
@@ -2457,7 +2320,7 @@
           </w:tcPr>
           <w:p>
             <w:pPr>
-              <w:cnfStyle w:val="100000000000" w:firstRow="1" w:lastRow="0" w:firstColumn="0" w:lastColumn="0" w:oddVBand="0" w:evenVBand="0" w:oddHBand="0" w:evenHBand="0" w:firstRowFirstColumn="0" w:firstRowLastColumn="0" w:lastRowFirstColumn="0" w:lastRowLastColumn="0"/>
+              <w:cnfStyle w:val="100000000000"/>
               <w:rPr>
                 <w:lang w:val="en-US"/>
               </w:rPr>
@@ -2473,11 +2336,11 @@
       </w:tr>
       <w:tr>
         <w:trPr>
-          <w:cnfStyle w:val="000000100000" w:firstRow="0" w:lastRow="0" w:firstColumn="0" w:lastColumn="0" w:oddVBand="0" w:evenVBand="0" w:oddHBand="1" w:evenHBand="0" w:firstRowFirstColumn="0" w:firstRowLastColumn="0" w:lastRowFirstColumn="0" w:lastRowLastColumn="0"/>
+          <w:cnfStyle w:val="000000100000"/>
         </w:trPr>
         <w:tc>
           <w:tcPr>
-            <w:cnfStyle w:val="001000000000" w:firstRow="0" w:lastRow="0" w:firstColumn="1" w:lastColumn="0" w:oddVBand="0" w:evenVBand="0" w:oddHBand="0" w:evenHBand="0" w:firstRowFirstColumn="0" w:firstRowLastColumn="0" w:lastRowFirstColumn="0" w:lastRowLastColumn="0"/>
+            <w:cnfStyle w:val="001000000000"/>
             <w:tcW w:w="3259" w:type="dxa"/>
           </w:tcPr>
           <w:p>
@@ -2502,7 +2365,7 @@
           </w:tcPr>
           <w:p>
             <w:pPr>
-              <w:cnfStyle w:val="000000100000" w:firstRow="0" w:lastRow="0" w:firstColumn="0" w:lastColumn="0" w:oddVBand="0" w:evenVBand="0" w:oddHBand="1" w:evenHBand="0" w:firstRowFirstColumn="0" w:firstRowLastColumn="0" w:lastRowFirstColumn="0" w:lastRowLastColumn="0"/>
+              <w:cnfStyle w:val="000000100000"/>
               <w:rPr>
                 <w:lang w:val="en-US"/>
               </w:rPr>
@@ -2521,7 +2384,7 @@
           </w:tcPr>
           <w:p>
             <w:pPr>
-              <w:cnfStyle w:val="000000100000" w:firstRow="0" w:lastRow="0" w:firstColumn="0" w:lastColumn="0" w:oddVBand="0" w:evenVBand="0" w:oddHBand="1" w:evenHBand="0" w:firstRowFirstColumn="0" w:firstRowLastColumn="0" w:lastRowFirstColumn="0" w:lastRowLastColumn="0"/>
+              <w:cnfStyle w:val="000000100000"/>
               <w:rPr>
                 <w:lang w:val="en-US"/>
               </w:rPr>
@@ -2555,7 +2418,7 @@
       <w:tblPr>
         <w:tblStyle w:val="LightShading1"/>
         <w:tblW w:w="0" w:type="auto"/>
-        <w:tblLook w:val="04A0" w:firstRow="1" w:lastRow="0" w:firstColumn="1" w:lastColumn="0" w:noHBand="0" w:noVBand="1"/>
+        <w:tblLook w:val="04A0"/>
       </w:tblPr>
       <w:tblGrid>
         <w:gridCol w:w="3259"/>
@@ -2564,11 +2427,11 @@
       </w:tblGrid>
       <w:tr>
         <w:trPr>
-          <w:cnfStyle w:val="100000000000" w:firstRow="1" w:lastRow="0" w:firstColumn="0" w:lastColumn="0" w:oddVBand="0" w:evenVBand="0" w:oddHBand="0" w:evenHBand="0" w:firstRowFirstColumn="0" w:firstRowLastColumn="0" w:lastRowFirstColumn="0" w:lastRowLastColumn="0"/>
+          <w:cnfStyle w:val="100000000000"/>
         </w:trPr>
         <w:tc>
           <w:tcPr>
-            <w:cnfStyle w:val="001000000000" w:firstRow="0" w:lastRow="0" w:firstColumn="1" w:lastColumn="0" w:oddVBand="0" w:evenVBand="0" w:oddHBand="0" w:evenHBand="0" w:firstRowFirstColumn="0" w:firstRowLastColumn="0" w:lastRowFirstColumn="0" w:lastRowLastColumn="0"/>
+            <w:cnfStyle w:val="001000000000"/>
             <w:tcW w:w="3259" w:type="dxa"/>
           </w:tcPr>
           <w:p>
@@ -2591,7 +2454,7 @@
           </w:tcPr>
           <w:p>
             <w:pPr>
-              <w:cnfStyle w:val="100000000000" w:firstRow="1" w:lastRow="0" w:firstColumn="0" w:lastColumn="0" w:oddVBand="0" w:evenVBand="0" w:oddHBand="0" w:evenHBand="0" w:firstRowFirstColumn="0" w:firstRowLastColumn="0" w:lastRowFirstColumn="0" w:lastRowLastColumn="0"/>
+              <w:cnfStyle w:val="100000000000"/>
               <w:rPr>
                 <w:lang w:val="en-US"/>
               </w:rPr>
@@ -2610,7 +2473,7 @@
           </w:tcPr>
           <w:p>
             <w:pPr>
-              <w:cnfStyle w:val="100000000000" w:firstRow="1" w:lastRow="0" w:firstColumn="0" w:lastColumn="0" w:oddVBand="0" w:evenVBand="0" w:oddHBand="0" w:evenHBand="0" w:firstRowFirstColumn="0" w:firstRowLastColumn="0" w:lastRowFirstColumn="0" w:lastRowLastColumn="0"/>
+              <w:cnfStyle w:val="100000000000"/>
               <w:rPr>
                 <w:lang w:val="en-US"/>
               </w:rPr>
@@ -2626,11 +2489,11 @@
       </w:tr>
       <w:tr>
         <w:trPr>
-          <w:cnfStyle w:val="000000100000" w:firstRow="0" w:lastRow="0" w:firstColumn="0" w:lastColumn="0" w:oddVBand="0" w:evenVBand="0" w:oddHBand="1" w:evenHBand="0" w:firstRowFirstColumn="0" w:firstRowLastColumn="0" w:lastRowFirstColumn="0" w:lastRowLastColumn="0"/>
+          <w:cnfStyle w:val="000000100000"/>
         </w:trPr>
         <w:tc>
           <w:tcPr>
-            <w:cnfStyle w:val="001000000000" w:firstRow="0" w:lastRow="0" w:firstColumn="1" w:lastColumn="0" w:oddVBand="0" w:evenVBand="0" w:oddHBand="0" w:evenHBand="0" w:firstRowFirstColumn="0" w:firstRowLastColumn="0" w:lastRowFirstColumn="0" w:lastRowLastColumn="0"/>
+            <w:cnfStyle w:val="001000000000"/>
             <w:tcW w:w="3259" w:type="dxa"/>
           </w:tcPr>
           <w:p>
@@ -2655,7 +2518,7 @@
           </w:tcPr>
           <w:p>
             <w:pPr>
-              <w:cnfStyle w:val="000000100000" w:firstRow="0" w:lastRow="0" w:firstColumn="0" w:lastColumn="0" w:oddVBand="0" w:evenVBand="0" w:oddHBand="1" w:evenHBand="0" w:firstRowFirstColumn="0" w:firstRowLastColumn="0" w:lastRowFirstColumn="0" w:lastRowLastColumn="0"/>
+              <w:cnfStyle w:val="000000100000"/>
               <w:rPr>
                 <w:lang w:val="en-US"/>
               </w:rPr>
@@ -2674,7 +2537,7 @@
           </w:tcPr>
           <w:p>
             <w:pPr>
-              <w:cnfStyle w:val="000000100000" w:firstRow="0" w:lastRow="0" w:firstColumn="0" w:lastColumn="0" w:oddVBand="0" w:evenVBand="0" w:oddHBand="1" w:evenHBand="0" w:firstRowFirstColumn="0" w:firstRowLastColumn="0" w:lastRowFirstColumn="0" w:lastRowLastColumn="0"/>
+              <w:cnfStyle w:val="000000100000"/>
               <w:rPr>
                 <w:lang w:val="en-US"/>
               </w:rPr>
@@ -2697,7 +2560,7 @@
       <w:tr>
         <w:tc>
           <w:tcPr>
-            <w:cnfStyle w:val="001000000000" w:firstRow="0" w:lastRow="0" w:firstColumn="1" w:lastColumn="0" w:oddVBand="0" w:evenVBand="0" w:oddHBand="0" w:evenHBand="0" w:firstRowFirstColumn="0" w:firstRowLastColumn="0" w:lastRowFirstColumn="0" w:lastRowLastColumn="0"/>
+            <w:cnfStyle w:val="001000000000"/>
             <w:tcW w:w="3259" w:type="dxa"/>
           </w:tcPr>
           <w:p>
@@ -2717,7 +2580,7 @@
           </w:tcPr>
           <w:p>
             <w:pPr>
-              <w:cnfStyle w:val="000000000000" w:firstRow="0" w:lastRow="0" w:firstColumn="0" w:lastColumn="0" w:oddVBand="0" w:evenVBand="0" w:oddHBand="0" w:evenHBand="0" w:firstRowFirstColumn="0" w:firstRowLastColumn="0" w:lastRowFirstColumn="0" w:lastRowLastColumn="0"/>
+              <w:cnfStyle w:val="000000000000"/>
               <w:rPr>
                 <w:lang w:val="en-US"/>
               </w:rPr>
@@ -2736,7 +2599,7 @@
           </w:tcPr>
           <w:p>
             <w:pPr>
-              <w:cnfStyle w:val="000000000000" w:firstRow="0" w:lastRow="0" w:firstColumn="0" w:lastColumn="0" w:oddVBand="0" w:evenVBand="0" w:oddHBand="0" w:evenHBand="0" w:firstRowFirstColumn="0" w:firstRowLastColumn="0" w:lastRowFirstColumn="0" w:lastRowLastColumn="0"/>
+              <w:cnfStyle w:val="000000000000"/>
               <w:rPr>
                 <w:lang w:val="en-US"/>
               </w:rPr>
@@ -2753,7 +2616,7 @@
     </w:tbl>
     <w:p>
       <w:pPr>
-        <w:pStyle w:val="Heading2"/>
+        <w:pStyle w:val="berschrift2"/>
         <w:rPr>
           <w:lang w:val="en-US"/>
         </w:rPr>
@@ -2808,7 +2671,7 @@
       <w:tblPr>
         <w:tblStyle w:val="LightShading1"/>
         <w:tblW w:w="0" w:type="auto"/>
-        <w:tblLook w:val="04A0" w:firstRow="1" w:lastRow="0" w:firstColumn="1" w:lastColumn="0" w:noHBand="0" w:noVBand="1"/>
+        <w:tblLook w:val="04A0"/>
       </w:tblPr>
       <w:tblGrid>
         <w:gridCol w:w="3259"/>
@@ -2817,11 +2680,11 @@
       </w:tblGrid>
       <w:tr>
         <w:trPr>
-          <w:cnfStyle w:val="100000000000" w:firstRow="1" w:lastRow="0" w:firstColumn="0" w:lastColumn="0" w:oddVBand="0" w:evenVBand="0" w:oddHBand="0" w:evenHBand="0" w:firstRowFirstColumn="0" w:firstRowLastColumn="0" w:lastRowFirstColumn="0" w:lastRowLastColumn="0"/>
+          <w:cnfStyle w:val="100000000000"/>
         </w:trPr>
         <w:tc>
           <w:tcPr>
-            <w:cnfStyle w:val="001000000000" w:firstRow="0" w:lastRow="0" w:firstColumn="1" w:lastColumn="0" w:oddVBand="0" w:evenVBand="0" w:oddHBand="0" w:evenHBand="0" w:firstRowFirstColumn="0" w:firstRowLastColumn="0" w:lastRowFirstColumn="0" w:lastRowLastColumn="0"/>
+            <w:cnfStyle w:val="001000000000"/>
             <w:tcW w:w="3259" w:type="dxa"/>
           </w:tcPr>
           <w:p>
@@ -2844,7 +2707,7 @@
           </w:tcPr>
           <w:p>
             <w:pPr>
-              <w:cnfStyle w:val="100000000000" w:firstRow="1" w:lastRow="0" w:firstColumn="0" w:lastColumn="0" w:oddVBand="0" w:evenVBand="0" w:oddHBand="0" w:evenHBand="0" w:firstRowFirstColumn="0" w:firstRowLastColumn="0" w:lastRowFirstColumn="0" w:lastRowLastColumn="0"/>
+              <w:cnfStyle w:val="100000000000"/>
               <w:rPr>
                 <w:lang w:val="en-US"/>
               </w:rPr>
@@ -2863,7 +2726,7 @@
           </w:tcPr>
           <w:p>
             <w:pPr>
-              <w:cnfStyle w:val="100000000000" w:firstRow="1" w:lastRow="0" w:firstColumn="0" w:lastColumn="0" w:oddVBand="0" w:evenVBand="0" w:oddHBand="0" w:evenHBand="0" w:firstRowFirstColumn="0" w:firstRowLastColumn="0" w:lastRowFirstColumn="0" w:lastRowLastColumn="0"/>
+              <w:cnfStyle w:val="100000000000"/>
               <w:rPr>
                 <w:lang w:val="en-US"/>
               </w:rPr>
@@ -2879,11 +2742,11 @@
       </w:tr>
       <w:tr>
         <w:trPr>
-          <w:cnfStyle w:val="000000100000" w:firstRow="0" w:lastRow="0" w:firstColumn="0" w:lastColumn="0" w:oddVBand="0" w:evenVBand="0" w:oddHBand="1" w:evenHBand="0" w:firstRowFirstColumn="0" w:firstRowLastColumn="0" w:lastRowFirstColumn="0" w:lastRowLastColumn="0"/>
+          <w:cnfStyle w:val="000000100000"/>
         </w:trPr>
         <w:tc>
           <w:tcPr>
-            <w:cnfStyle w:val="001000000000" w:firstRow="0" w:lastRow="0" w:firstColumn="1" w:lastColumn="0" w:oddVBand="0" w:evenVBand="0" w:oddHBand="0" w:evenHBand="0" w:firstRowFirstColumn="0" w:firstRowLastColumn="0" w:lastRowFirstColumn="0" w:lastRowLastColumn="0"/>
+            <w:cnfStyle w:val="001000000000"/>
             <w:tcW w:w="3259" w:type="dxa"/>
           </w:tcPr>
           <w:p>
@@ -2908,7 +2771,7 @@
           </w:tcPr>
           <w:p>
             <w:pPr>
-              <w:cnfStyle w:val="000000100000" w:firstRow="0" w:lastRow="0" w:firstColumn="0" w:lastColumn="0" w:oddVBand="0" w:evenVBand="0" w:oddHBand="1" w:evenHBand="0" w:firstRowFirstColumn="0" w:firstRowLastColumn="0" w:lastRowFirstColumn="0" w:lastRowLastColumn="0"/>
+              <w:cnfStyle w:val="000000100000"/>
               <w:rPr>
                 <w:lang w:val="en-US"/>
               </w:rPr>
@@ -2927,7 +2790,7 @@
           </w:tcPr>
           <w:p>
             <w:pPr>
-              <w:cnfStyle w:val="000000100000" w:firstRow="0" w:lastRow="0" w:firstColumn="0" w:lastColumn="0" w:oddVBand="0" w:evenVBand="0" w:oddHBand="1" w:evenHBand="0" w:firstRowFirstColumn="0" w:firstRowLastColumn="0" w:lastRowFirstColumn="0" w:lastRowLastColumn="0"/>
+              <w:cnfStyle w:val="000000100000"/>
               <w:rPr>
                 <w:lang w:val="en-US"/>
               </w:rPr>
@@ -2944,7 +2807,7 @@
       <w:tr>
         <w:tc>
           <w:tcPr>
-            <w:cnfStyle w:val="001000000000" w:firstRow="0" w:lastRow="0" w:firstColumn="1" w:lastColumn="0" w:oddVBand="0" w:evenVBand="0" w:oddHBand="0" w:evenHBand="0" w:firstRowFirstColumn="0" w:firstRowLastColumn="0" w:lastRowFirstColumn="0" w:lastRowLastColumn="0"/>
+            <w:cnfStyle w:val="001000000000"/>
             <w:tcW w:w="3259" w:type="dxa"/>
           </w:tcPr>
           <w:p>
@@ -2957,7 +2820,6 @@
               <w:rPr>
                 <w:lang w:val="en-US"/>
               </w:rPr>
-              <w:lastRenderedPageBreak/>
               <w:t>Status</w:t>
             </w:r>
           </w:p>
@@ -2968,7 +2830,7 @@
           </w:tcPr>
           <w:p>
             <w:pPr>
-              <w:cnfStyle w:val="000000000000" w:firstRow="0" w:lastRow="0" w:firstColumn="0" w:lastColumn="0" w:oddVBand="0" w:evenVBand="0" w:oddHBand="0" w:evenHBand="0" w:firstRowFirstColumn="0" w:firstRowLastColumn="0" w:lastRowFirstColumn="0" w:lastRowLastColumn="0"/>
+              <w:cnfStyle w:val="000000000000"/>
               <w:rPr>
                 <w:lang w:val="en-US"/>
               </w:rPr>
@@ -2987,7 +2849,7 @@
           </w:tcPr>
           <w:p>
             <w:pPr>
-              <w:cnfStyle w:val="000000000000" w:firstRow="0" w:lastRow="0" w:firstColumn="0" w:lastColumn="0" w:oddVBand="0" w:evenVBand="0" w:oddHBand="0" w:evenHBand="0" w:firstRowFirstColumn="0" w:firstRowLastColumn="0" w:lastRowFirstColumn="0" w:lastRowLastColumn="0"/>
+              <w:cnfStyle w:val="000000000000"/>
               <w:rPr>
                 <w:lang w:val="en-US"/>
               </w:rPr>
@@ -3033,11 +2895,11 @@
       </w:tr>
       <w:tr>
         <w:trPr>
-          <w:cnfStyle w:val="000000100000" w:firstRow="0" w:lastRow="0" w:firstColumn="0" w:lastColumn="0" w:oddVBand="0" w:evenVBand="0" w:oddHBand="1" w:evenHBand="0" w:firstRowFirstColumn="0" w:firstRowLastColumn="0" w:lastRowFirstColumn="0" w:lastRowLastColumn="0"/>
+          <w:cnfStyle w:val="000000100000"/>
         </w:trPr>
         <w:tc>
           <w:tcPr>
-            <w:cnfStyle w:val="001000000000" w:firstRow="0" w:lastRow="0" w:firstColumn="1" w:lastColumn="0" w:oddVBand="0" w:evenVBand="0" w:oddHBand="0" w:evenHBand="0" w:firstRowFirstColumn="0" w:firstRowLastColumn="0" w:lastRowFirstColumn="0" w:lastRowLastColumn="0"/>
+            <w:cnfStyle w:val="001000000000"/>
             <w:tcW w:w="3259" w:type="dxa"/>
           </w:tcPr>
           <w:p>
@@ -3050,6 +2912,7 @@
               <w:rPr>
                 <w:lang w:val="en-US"/>
               </w:rPr>
+              <w:lastRenderedPageBreak/>
               <w:t>Date</w:t>
             </w:r>
           </w:p>
@@ -3060,7 +2923,7 @@
           </w:tcPr>
           <w:p>
             <w:pPr>
-              <w:cnfStyle w:val="000000100000" w:firstRow="0" w:lastRow="0" w:firstColumn="0" w:lastColumn="0" w:oddVBand="0" w:evenVBand="0" w:oddHBand="1" w:evenHBand="0" w:firstRowFirstColumn="0" w:firstRowLastColumn="0" w:lastRowFirstColumn="0" w:lastRowLastColumn="0"/>
+              <w:cnfStyle w:val="000000100000"/>
               <w:rPr>
                 <w:lang w:val="en-US"/>
               </w:rPr>
@@ -3079,7 +2942,7 @@
           </w:tcPr>
           <w:p>
             <w:pPr>
-              <w:cnfStyle w:val="000000100000" w:firstRow="0" w:lastRow="0" w:firstColumn="0" w:lastColumn="0" w:oddVBand="0" w:evenVBand="0" w:oddHBand="1" w:evenHBand="0" w:firstRowFirstColumn="0" w:firstRowLastColumn="0" w:lastRowFirstColumn="0" w:lastRowLastColumn="0"/>
+              <w:cnfStyle w:val="000000100000"/>
               <w:rPr>
                 <w:lang w:val="en-US"/>
               </w:rPr>
@@ -3096,7 +2959,7 @@
       <w:tr>
         <w:tc>
           <w:tcPr>
-            <w:cnfStyle w:val="001000000000" w:firstRow="0" w:lastRow="0" w:firstColumn="1" w:lastColumn="0" w:oddVBand="0" w:evenVBand="0" w:oddHBand="0" w:evenHBand="0" w:firstRowFirstColumn="0" w:firstRowLastColumn="0" w:lastRowFirstColumn="0" w:lastRowLastColumn="0"/>
+            <w:cnfStyle w:val="001000000000"/>
             <w:tcW w:w="3259" w:type="dxa"/>
           </w:tcPr>
           <w:p>
@@ -3119,7 +2982,7 @@
           </w:tcPr>
           <w:p>
             <w:pPr>
-              <w:cnfStyle w:val="000000000000" w:firstRow="0" w:lastRow="0" w:firstColumn="0" w:lastColumn="0" w:oddVBand="0" w:evenVBand="0" w:oddHBand="0" w:evenHBand="0" w:firstRowFirstColumn="0" w:firstRowLastColumn="0" w:lastRowFirstColumn="0" w:lastRowLastColumn="0"/>
+              <w:cnfStyle w:val="000000000000"/>
               <w:rPr>
                 <w:lang w:val="en-US"/>
               </w:rPr>
@@ -3138,7 +3001,7 @@
           </w:tcPr>
           <w:p>
             <w:pPr>
-              <w:cnfStyle w:val="000000000000" w:firstRow="0" w:lastRow="0" w:firstColumn="0" w:lastColumn="0" w:oddVBand="0" w:evenVBand="0" w:oddHBand="0" w:evenHBand="0" w:firstRowFirstColumn="0" w:firstRowLastColumn="0" w:lastRowFirstColumn="0" w:lastRowLastColumn="0"/>
+              <w:cnfStyle w:val="000000000000"/>
               <w:rPr>
                 <w:lang w:val="en-US"/>
               </w:rPr>
@@ -3154,11 +3017,11 @@
       </w:tr>
       <w:tr>
         <w:trPr>
-          <w:cnfStyle w:val="000000100000" w:firstRow="0" w:lastRow="0" w:firstColumn="0" w:lastColumn="0" w:oddVBand="0" w:evenVBand="0" w:oddHBand="1" w:evenHBand="0" w:firstRowFirstColumn="0" w:firstRowLastColumn="0" w:lastRowFirstColumn="0" w:lastRowLastColumn="0"/>
+          <w:cnfStyle w:val="000000100000"/>
         </w:trPr>
         <w:tc>
           <w:tcPr>
-            <w:cnfStyle w:val="001000000000" w:firstRow="0" w:lastRow="0" w:firstColumn="1" w:lastColumn="0" w:oddVBand="0" w:evenVBand="0" w:oddHBand="0" w:evenHBand="0" w:firstRowFirstColumn="0" w:firstRowLastColumn="0" w:lastRowFirstColumn="0" w:lastRowLastColumn="0"/>
+            <w:cnfStyle w:val="001000000000"/>
             <w:tcW w:w="3259" w:type="dxa"/>
           </w:tcPr>
           <w:p>
@@ -3181,7 +3044,7 @@
           </w:tcPr>
           <w:p>
             <w:pPr>
-              <w:cnfStyle w:val="000000100000" w:firstRow="0" w:lastRow="0" w:firstColumn="0" w:lastColumn="0" w:oddVBand="0" w:evenVBand="0" w:oddHBand="1" w:evenHBand="0" w:firstRowFirstColumn="0" w:firstRowLastColumn="0" w:lastRowFirstColumn="0" w:lastRowLastColumn="0"/>
+              <w:cnfStyle w:val="000000100000"/>
               <w:rPr>
                 <w:lang w:val="en-US"/>
               </w:rPr>
@@ -3200,7 +3063,7 @@
           </w:tcPr>
           <w:p>
             <w:pPr>
-              <w:cnfStyle w:val="000000100000" w:firstRow="0" w:lastRow="0" w:firstColumn="0" w:lastColumn="0" w:oddVBand="0" w:evenVBand="0" w:oddHBand="1" w:evenHBand="0" w:firstRowFirstColumn="0" w:firstRowLastColumn="0" w:lastRowFirstColumn="0" w:lastRowLastColumn="0"/>
+              <w:cnfStyle w:val="000000100000"/>
               <w:rPr>
                 <w:lang w:val="en-US"/>
               </w:rPr>
@@ -3217,7 +3080,7 @@
       <w:tr>
         <w:tc>
           <w:tcPr>
-            <w:cnfStyle w:val="001000000000" w:firstRow="0" w:lastRow="0" w:firstColumn="1" w:lastColumn="0" w:oddVBand="0" w:evenVBand="0" w:oddHBand="0" w:evenHBand="0" w:firstRowFirstColumn="0" w:firstRowLastColumn="0" w:lastRowFirstColumn="0" w:lastRowLastColumn="0"/>
+            <w:cnfStyle w:val="001000000000"/>
             <w:tcW w:w="3259" w:type="dxa"/>
           </w:tcPr>
           <w:p>
@@ -3240,7 +3103,7 @@
           </w:tcPr>
           <w:p>
             <w:pPr>
-              <w:cnfStyle w:val="000000000000" w:firstRow="0" w:lastRow="0" w:firstColumn="0" w:lastColumn="0" w:oddVBand="0" w:evenVBand="0" w:oddHBand="0" w:evenHBand="0" w:firstRowFirstColumn="0" w:firstRowLastColumn="0" w:lastRowFirstColumn="0" w:lastRowLastColumn="0"/>
+              <w:cnfStyle w:val="000000000000"/>
               <w:rPr>
                 <w:lang w:val="en-US"/>
               </w:rPr>
@@ -3259,7 +3122,7 @@
           </w:tcPr>
           <w:p>
             <w:pPr>
-              <w:cnfStyle w:val="000000000000" w:firstRow="0" w:lastRow="0" w:firstColumn="0" w:lastColumn="0" w:oddVBand="0" w:evenVBand="0" w:oddHBand="0" w:evenHBand="0" w:firstRowFirstColumn="0" w:firstRowLastColumn="0" w:lastRowFirstColumn="0" w:lastRowLastColumn="0"/>
+              <w:cnfStyle w:val="000000000000"/>
               <w:rPr>
                 <w:lang w:val="en-US"/>
               </w:rPr>
@@ -3287,11 +3150,11 @@
       </w:tr>
       <w:tr>
         <w:trPr>
-          <w:cnfStyle w:val="000000100000" w:firstRow="0" w:lastRow="0" w:firstColumn="0" w:lastColumn="0" w:oddVBand="0" w:evenVBand="0" w:oddHBand="1" w:evenHBand="0" w:firstRowFirstColumn="0" w:firstRowLastColumn="0" w:lastRowFirstColumn="0" w:lastRowLastColumn="0"/>
+          <w:cnfStyle w:val="000000100000"/>
         </w:trPr>
         <w:tc>
           <w:tcPr>
-            <w:cnfStyle w:val="001000000000" w:firstRow="0" w:lastRow="0" w:firstColumn="1" w:lastColumn="0" w:oddVBand="0" w:evenVBand="0" w:oddHBand="0" w:evenHBand="0" w:firstRowFirstColumn="0" w:firstRowLastColumn="0" w:lastRowFirstColumn="0" w:lastRowLastColumn="0"/>
+            <w:cnfStyle w:val="001000000000"/>
             <w:tcW w:w="3259" w:type="dxa"/>
           </w:tcPr>
           <w:p>
@@ -3316,7 +3179,7 @@
           </w:tcPr>
           <w:p>
             <w:pPr>
-              <w:cnfStyle w:val="000000100000" w:firstRow="0" w:lastRow="0" w:firstColumn="0" w:lastColumn="0" w:oddVBand="0" w:evenVBand="0" w:oddHBand="1" w:evenHBand="0" w:firstRowFirstColumn="0" w:firstRowLastColumn="0" w:lastRowFirstColumn="0" w:lastRowLastColumn="0"/>
+              <w:cnfStyle w:val="000000100000"/>
               <w:rPr>
                 <w:lang w:val="en-US"/>
               </w:rPr>
@@ -3335,7 +3198,7 @@
           </w:tcPr>
           <w:p>
             <w:pPr>
-              <w:cnfStyle w:val="000000100000" w:firstRow="0" w:lastRow="0" w:firstColumn="0" w:lastColumn="0" w:oddVBand="0" w:evenVBand="0" w:oddHBand="1" w:evenHBand="0" w:firstRowFirstColumn="0" w:firstRowLastColumn="0" w:lastRowFirstColumn="0" w:lastRowLastColumn="0"/>
+              <w:cnfStyle w:val="000000100000"/>
               <w:rPr>
                 <w:lang w:val="en-US"/>
               </w:rPr>
@@ -3382,7 +3245,7 @@
     </w:tbl>
     <w:p>
       <w:pPr>
-        <w:pStyle w:val="Heading2"/>
+        <w:pStyle w:val="berschrift2"/>
         <w:rPr>
           <w:lang w:val="en-US"/>
         </w:rPr>
@@ -3425,7 +3288,7 @@
       <w:tblPr>
         <w:tblStyle w:val="LightShading1"/>
         <w:tblW w:w="0" w:type="auto"/>
-        <w:tblLook w:val="04A0" w:firstRow="1" w:lastRow="0" w:firstColumn="1" w:lastColumn="0" w:noHBand="0" w:noVBand="1"/>
+        <w:tblLook w:val="04A0"/>
       </w:tblPr>
       <w:tblGrid>
         <w:gridCol w:w="3259"/>
@@ -3434,11 +3297,11 @@
       </w:tblGrid>
       <w:tr>
         <w:trPr>
-          <w:cnfStyle w:val="100000000000" w:firstRow="1" w:lastRow="0" w:firstColumn="0" w:lastColumn="0" w:oddVBand="0" w:evenVBand="0" w:oddHBand="0" w:evenHBand="0" w:firstRowFirstColumn="0" w:firstRowLastColumn="0" w:lastRowFirstColumn="0" w:lastRowLastColumn="0"/>
+          <w:cnfStyle w:val="100000000000"/>
         </w:trPr>
         <w:tc>
           <w:tcPr>
-            <w:cnfStyle w:val="001000000000" w:firstRow="0" w:lastRow="0" w:firstColumn="1" w:lastColumn="0" w:oddVBand="0" w:evenVBand="0" w:oddHBand="0" w:evenHBand="0" w:firstRowFirstColumn="0" w:firstRowLastColumn="0" w:lastRowFirstColumn="0" w:lastRowLastColumn="0"/>
+            <w:cnfStyle w:val="001000000000"/>
             <w:tcW w:w="3259" w:type="dxa"/>
           </w:tcPr>
           <w:p>
@@ -3461,7 +3324,7 @@
           </w:tcPr>
           <w:p>
             <w:pPr>
-              <w:cnfStyle w:val="100000000000" w:firstRow="1" w:lastRow="0" w:firstColumn="0" w:lastColumn="0" w:oddVBand="0" w:evenVBand="0" w:oddHBand="0" w:evenHBand="0" w:firstRowFirstColumn="0" w:firstRowLastColumn="0" w:lastRowFirstColumn="0" w:lastRowLastColumn="0"/>
+              <w:cnfStyle w:val="100000000000"/>
               <w:rPr>
                 <w:lang w:val="en-US"/>
               </w:rPr>
@@ -3480,7 +3343,7 @@
           </w:tcPr>
           <w:p>
             <w:pPr>
-              <w:cnfStyle w:val="100000000000" w:firstRow="1" w:lastRow="0" w:firstColumn="0" w:lastColumn="0" w:oddVBand="0" w:evenVBand="0" w:oddHBand="0" w:evenHBand="0" w:firstRowFirstColumn="0" w:firstRowLastColumn="0" w:lastRowFirstColumn="0" w:lastRowLastColumn="0"/>
+              <w:cnfStyle w:val="100000000000"/>
               <w:rPr>
                 <w:lang w:val="en-US"/>
               </w:rPr>
@@ -3496,11 +3359,11 @@
       </w:tr>
       <w:tr>
         <w:trPr>
-          <w:cnfStyle w:val="000000100000" w:firstRow="0" w:lastRow="0" w:firstColumn="0" w:lastColumn="0" w:oddVBand="0" w:evenVBand="0" w:oddHBand="1" w:evenHBand="0" w:firstRowFirstColumn="0" w:firstRowLastColumn="0" w:lastRowFirstColumn="0" w:lastRowLastColumn="0"/>
+          <w:cnfStyle w:val="000000100000"/>
         </w:trPr>
         <w:tc>
           <w:tcPr>
-            <w:cnfStyle w:val="001000000000" w:firstRow="0" w:lastRow="0" w:firstColumn="1" w:lastColumn="0" w:oddVBand="0" w:evenVBand="0" w:oddHBand="0" w:evenHBand="0" w:firstRowFirstColumn="0" w:firstRowLastColumn="0" w:lastRowFirstColumn="0" w:lastRowLastColumn="0"/>
+            <w:cnfStyle w:val="001000000000"/>
             <w:tcW w:w="3259" w:type="dxa"/>
           </w:tcPr>
           <w:p>
@@ -3523,7 +3386,7 @@
           </w:tcPr>
           <w:p>
             <w:pPr>
-              <w:cnfStyle w:val="000000100000" w:firstRow="0" w:lastRow="0" w:firstColumn="0" w:lastColumn="0" w:oddVBand="0" w:evenVBand="0" w:oddHBand="1" w:evenHBand="0" w:firstRowFirstColumn="0" w:firstRowLastColumn="0" w:lastRowFirstColumn="0" w:lastRowLastColumn="0"/>
+              <w:cnfStyle w:val="000000100000"/>
               <w:rPr>
                 <w:lang w:val="en-US"/>
               </w:rPr>
@@ -3542,7 +3405,7 @@
           </w:tcPr>
           <w:p>
             <w:pPr>
-              <w:cnfStyle w:val="000000100000" w:firstRow="0" w:lastRow="0" w:firstColumn="0" w:lastColumn="0" w:oddVBand="0" w:evenVBand="0" w:oddHBand="1" w:evenHBand="0" w:firstRowFirstColumn="0" w:firstRowLastColumn="0" w:lastRowFirstColumn="0" w:lastRowLastColumn="0"/>
+              <w:cnfStyle w:val="000000100000"/>
               <w:rPr>
                 <w:color w:val="000000" w:themeColor="text1"/>
                 <w:lang w:val="en-US"/>
@@ -3577,7 +3440,7 @@
       <w:tr>
         <w:tc>
           <w:tcPr>
-            <w:cnfStyle w:val="001000000000" w:firstRow="0" w:lastRow="0" w:firstColumn="1" w:lastColumn="0" w:oddVBand="0" w:evenVBand="0" w:oddHBand="0" w:evenHBand="0" w:firstRowFirstColumn="0" w:firstRowLastColumn="0" w:lastRowFirstColumn="0" w:lastRowLastColumn="0"/>
+            <w:cnfStyle w:val="001000000000"/>
             <w:tcW w:w="3259" w:type="dxa"/>
           </w:tcPr>
           <w:p>
@@ -3600,7 +3463,7 @@
           </w:tcPr>
           <w:p>
             <w:pPr>
-              <w:cnfStyle w:val="000000000000" w:firstRow="0" w:lastRow="0" w:firstColumn="0" w:lastColumn="0" w:oddVBand="0" w:evenVBand="0" w:oddHBand="0" w:evenHBand="0" w:firstRowFirstColumn="0" w:firstRowLastColumn="0" w:lastRowFirstColumn="0" w:lastRowLastColumn="0"/>
+              <w:cnfStyle w:val="000000000000"/>
               <w:rPr>
                 <w:lang w:val="en-US"/>
               </w:rPr>
@@ -3619,7 +3482,7 @@
           </w:tcPr>
           <w:p>
             <w:pPr>
-              <w:cnfStyle w:val="000000000000" w:firstRow="0" w:lastRow="0" w:firstColumn="0" w:lastColumn="0" w:oddVBand="0" w:evenVBand="0" w:oddHBand="0" w:evenHBand="0" w:firstRowFirstColumn="0" w:firstRowLastColumn="0" w:lastRowFirstColumn="0" w:lastRowLastColumn="0"/>
+              <w:cnfStyle w:val="000000000000"/>
               <w:rPr>
                 <w:color w:val="auto"/>
                 <w:lang w:val="en-US"/>
@@ -3660,11 +3523,11 @@
       </w:tr>
       <w:tr>
         <w:trPr>
-          <w:cnfStyle w:val="000000100000" w:firstRow="0" w:lastRow="0" w:firstColumn="0" w:lastColumn="0" w:oddVBand="0" w:evenVBand="0" w:oddHBand="1" w:evenHBand="0" w:firstRowFirstColumn="0" w:firstRowLastColumn="0" w:lastRowFirstColumn="0" w:lastRowLastColumn="0"/>
+          <w:cnfStyle w:val="000000100000"/>
         </w:trPr>
         <w:tc>
           <w:tcPr>
-            <w:cnfStyle w:val="001000000000" w:firstRow="0" w:lastRow="0" w:firstColumn="1" w:lastColumn="0" w:oddVBand="0" w:evenVBand="0" w:oddHBand="0" w:evenHBand="0" w:firstRowFirstColumn="0" w:firstRowLastColumn="0" w:lastRowFirstColumn="0" w:lastRowLastColumn="0"/>
+            <w:cnfStyle w:val="001000000000"/>
             <w:tcW w:w="3259" w:type="dxa"/>
           </w:tcPr>
           <w:p>
@@ -3687,7 +3550,7 @@
           </w:tcPr>
           <w:p>
             <w:pPr>
-              <w:cnfStyle w:val="000000100000" w:firstRow="0" w:lastRow="0" w:firstColumn="0" w:lastColumn="0" w:oddVBand="0" w:evenVBand="0" w:oddHBand="1" w:evenHBand="0" w:firstRowFirstColumn="0" w:firstRowLastColumn="0" w:lastRowFirstColumn="0" w:lastRowLastColumn="0"/>
+              <w:cnfStyle w:val="000000100000"/>
               <w:rPr>
                 <w:lang w:val="en-US"/>
               </w:rPr>
@@ -3706,7 +3569,7 @@
           </w:tcPr>
           <w:p>
             <w:pPr>
-              <w:cnfStyle w:val="000000100000" w:firstRow="0" w:lastRow="0" w:firstColumn="0" w:lastColumn="0" w:oddVBand="0" w:evenVBand="0" w:oddHBand="1" w:evenHBand="0" w:firstRowFirstColumn="0" w:firstRowLastColumn="0" w:lastRowFirstColumn="0" w:lastRowLastColumn="0"/>
+              <w:cnfStyle w:val="000000100000"/>
               <w:rPr>
                 <w:lang w:val="en-US"/>
               </w:rPr>
@@ -3723,15 +3586,15 @@
     </w:tbl>
     <w:p>
       <w:pPr>
-        <w:pStyle w:val="Heading2"/>
-        <w:rPr>
-          <w:rStyle w:val="Strong"/>
-          <w:lang w:val="en-US"/>
-        </w:rPr>
-      </w:pPr>
-      <w:r>
-        <w:rPr>
-          <w:rStyle w:val="Strong"/>
+        <w:pStyle w:val="berschrift2"/>
+        <w:rPr>
+          <w:rStyle w:val="Fett"/>
+          <w:lang w:val="en-US"/>
+        </w:rPr>
+      </w:pPr>
+      <w:r>
+        <w:rPr>
+          <w:rStyle w:val="Fett"/>
           <w:lang w:val="en-US"/>
         </w:rPr>
         <w:t>Visualization information (.</w:t>
@@ -3739,7 +3602,7 @@
       <w:proofErr w:type="spellStart"/>
       <w:r>
         <w:rPr>
-          <w:rStyle w:val="Strong"/>
+          <w:rStyle w:val="Fett"/>
           <w:lang w:val="en-US"/>
         </w:rPr>
         <w:t>bcfv</w:t>
@@ -3747,7 +3610,7 @@
       <w:proofErr w:type="spellEnd"/>
       <w:r>
         <w:rPr>
-          <w:rStyle w:val="Strong"/>
+          <w:rStyle w:val="Fett"/>
           <w:lang w:val="en-US"/>
         </w:rPr>
         <w:t>) file</w:t>
@@ -3768,7 +3631,7 @@
     </w:p>
     <w:p>
       <w:pPr>
-        <w:pStyle w:val="Heading2"/>
+        <w:pStyle w:val="berschrift2"/>
         <w:rPr>
           <w:lang w:val="en-US"/>
         </w:rPr>
@@ -3860,7 +3723,7 @@
       <w:tblPr>
         <w:tblStyle w:val="LightShading1"/>
         <w:tblW w:w="0" w:type="auto"/>
-        <w:tblLook w:val="04A0" w:firstRow="1" w:lastRow="0" w:firstColumn="1" w:lastColumn="0" w:noHBand="0" w:noVBand="1"/>
+        <w:tblLook w:val="04A0"/>
       </w:tblPr>
       <w:tblGrid>
         <w:gridCol w:w="3259"/>
@@ -3869,11 +3732,11 @@
       </w:tblGrid>
       <w:tr>
         <w:trPr>
-          <w:cnfStyle w:val="100000000000" w:firstRow="1" w:lastRow="0" w:firstColumn="0" w:lastColumn="0" w:oddVBand="0" w:evenVBand="0" w:oddHBand="0" w:evenHBand="0" w:firstRowFirstColumn="0" w:firstRowLastColumn="0" w:lastRowFirstColumn="0" w:lastRowLastColumn="0"/>
+          <w:cnfStyle w:val="100000000000"/>
         </w:trPr>
         <w:tc>
           <w:tcPr>
-            <w:cnfStyle w:val="001000000000" w:firstRow="0" w:lastRow="0" w:firstColumn="1" w:lastColumn="0" w:oddVBand="0" w:evenVBand="0" w:oddHBand="0" w:evenHBand="0" w:firstRowFirstColumn="0" w:firstRowLastColumn="0" w:lastRowFirstColumn="0" w:lastRowLastColumn="0"/>
+            <w:cnfStyle w:val="001000000000"/>
             <w:tcW w:w="3259" w:type="dxa"/>
           </w:tcPr>
           <w:p>
@@ -3896,7 +3759,7 @@
           </w:tcPr>
           <w:p>
             <w:pPr>
-              <w:cnfStyle w:val="100000000000" w:firstRow="1" w:lastRow="0" w:firstColumn="0" w:lastColumn="0" w:oddVBand="0" w:evenVBand="0" w:oddHBand="0" w:evenHBand="0" w:firstRowFirstColumn="0" w:firstRowLastColumn="0" w:lastRowFirstColumn="0" w:lastRowLastColumn="0"/>
+              <w:cnfStyle w:val="100000000000"/>
               <w:rPr>
                 <w:lang w:val="en-US"/>
               </w:rPr>
@@ -3915,7 +3778,7 @@
           </w:tcPr>
           <w:p>
             <w:pPr>
-              <w:cnfStyle w:val="100000000000" w:firstRow="1" w:lastRow="0" w:firstColumn="0" w:lastColumn="0" w:oddVBand="0" w:evenVBand="0" w:oddHBand="0" w:evenHBand="0" w:firstRowFirstColumn="0" w:firstRowLastColumn="0" w:lastRowFirstColumn="0" w:lastRowLastColumn="0"/>
+              <w:cnfStyle w:val="100000000000"/>
               <w:rPr>
                 <w:lang w:val="en-US"/>
               </w:rPr>
@@ -3931,11 +3794,11 @@
       </w:tr>
       <w:tr>
         <w:trPr>
-          <w:cnfStyle w:val="000000100000" w:firstRow="0" w:lastRow="0" w:firstColumn="0" w:lastColumn="0" w:oddVBand="0" w:evenVBand="0" w:oddHBand="1" w:evenHBand="0" w:firstRowFirstColumn="0" w:firstRowLastColumn="0" w:lastRowFirstColumn="0" w:lastRowLastColumn="0"/>
+          <w:cnfStyle w:val="000000100000"/>
         </w:trPr>
         <w:tc>
           <w:tcPr>
-            <w:cnfStyle w:val="001000000000" w:firstRow="0" w:lastRow="0" w:firstColumn="1" w:lastColumn="0" w:oddVBand="0" w:evenVBand="0" w:oddHBand="0" w:evenHBand="0" w:firstRowFirstColumn="0" w:firstRowLastColumn="0" w:lastRowFirstColumn="0" w:lastRowLastColumn="0"/>
+            <w:cnfStyle w:val="001000000000"/>
             <w:tcW w:w="3259" w:type="dxa"/>
           </w:tcPr>
           <w:p>
@@ -3966,7 +3829,7 @@
           </w:tcPr>
           <w:p>
             <w:pPr>
-              <w:cnfStyle w:val="000000100000" w:firstRow="0" w:lastRow="0" w:firstColumn="0" w:lastColumn="0" w:oddVBand="0" w:evenVBand="0" w:oddHBand="1" w:evenHBand="0" w:firstRowFirstColumn="0" w:firstRowLastColumn="0" w:lastRowFirstColumn="0" w:lastRowLastColumn="0"/>
+              <w:cnfStyle w:val="000000100000"/>
               <w:rPr>
                 <w:lang w:val="en-US"/>
               </w:rPr>
@@ -3985,7 +3848,7 @@
           </w:tcPr>
           <w:p>
             <w:pPr>
-              <w:cnfStyle w:val="000000100000" w:firstRow="0" w:lastRow="0" w:firstColumn="0" w:lastColumn="0" w:oddVBand="0" w:evenVBand="0" w:oddHBand="1" w:evenHBand="0" w:firstRowFirstColumn="0" w:firstRowLastColumn="0" w:lastRowFirstColumn="0" w:lastRowLastColumn="0"/>
+              <w:cnfStyle w:val="000000100000"/>
               <w:rPr>
                 <w:lang w:val="en-US"/>
               </w:rPr>
@@ -4002,7 +3865,7 @@
       <w:tr>
         <w:tc>
           <w:tcPr>
-            <w:cnfStyle w:val="001000000000" w:firstRow="0" w:lastRow="0" w:firstColumn="1" w:lastColumn="0" w:oddVBand="0" w:evenVBand="0" w:oddHBand="0" w:evenHBand="0" w:firstRowFirstColumn="0" w:firstRowLastColumn="0" w:lastRowFirstColumn="0" w:lastRowLastColumn="0"/>
+            <w:cnfStyle w:val="001000000000"/>
             <w:tcW w:w="3259" w:type="dxa"/>
           </w:tcPr>
           <w:p>
@@ -4028,7 +3891,7 @@
           </w:tcPr>
           <w:p>
             <w:pPr>
-              <w:cnfStyle w:val="000000000000" w:firstRow="0" w:lastRow="0" w:firstColumn="0" w:lastColumn="0" w:oddVBand="0" w:evenVBand="0" w:oddHBand="0" w:evenHBand="0" w:firstRowFirstColumn="0" w:firstRowLastColumn="0" w:lastRowFirstColumn="0" w:lastRowLastColumn="0"/>
+              <w:cnfStyle w:val="000000000000"/>
               <w:rPr>
                 <w:lang w:val="en-US"/>
               </w:rPr>
@@ -4047,7 +3910,7 @@
           </w:tcPr>
           <w:p>
             <w:pPr>
-              <w:cnfStyle w:val="000000000000" w:firstRow="0" w:lastRow="0" w:firstColumn="0" w:lastColumn="0" w:oddVBand="0" w:evenVBand="0" w:oddHBand="0" w:evenHBand="0" w:firstRowFirstColumn="0" w:firstRowLastColumn="0" w:lastRowFirstColumn="0" w:lastRowLastColumn="0"/>
+              <w:cnfStyle w:val="000000000000"/>
               <w:rPr>
                 <w:color w:val="FF0000"/>
                 <w:lang w:val="en-US"/>
@@ -4063,7 +3926,7 @@
             <w:commentRangeEnd w:id="1"/>
             <w:r>
               <w:rPr>
-                <w:rStyle w:val="CommentReference"/>
+                <w:rStyle w:val="Kommentarzeichen"/>
                 <w:color w:val="auto"/>
               </w:rPr>
               <w:commentReference w:id="1"/>
@@ -4073,11 +3936,11 @@
       </w:tr>
       <w:tr>
         <w:trPr>
-          <w:cnfStyle w:val="000000100000" w:firstRow="0" w:lastRow="0" w:firstColumn="0" w:lastColumn="0" w:oddVBand="0" w:evenVBand="0" w:oddHBand="1" w:evenHBand="0" w:firstRowFirstColumn="0" w:firstRowLastColumn="0" w:lastRowFirstColumn="0" w:lastRowLastColumn="0"/>
+          <w:cnfStyle w:val="000000100000"/>
         </w:trPr>
         <w:tc>
           <w:tcPr>
-            <w:cnfStyle w:val="001000000000" w:firstRow="0" w:lastRow="0" w:firstColumn="1" w:lastColumn="0" w:oddVBand="0" w:evenVBand="0" w:oddHBand="0" w:evenHBand="0" w:firstRowFirstColumn="0" w:firstRowLastColumn="0" w:lastRowFirstColumn="0" w:lastRowLastColumn="0"/>
+            <w:cnfStyle w:val="001000000000"/>
             <w:tcW w:w="3259" w:type="dxa"/>
           </w:tcPr>
           <w:p>
@@ -4100,7 +3963,7 @@
           </w:tcPr>
           <w:p>
             <w:pPr>
-              <w:cnfStyle w:val="000000100000" w:firstRow="0" w:lastRow="0" w:firstColumn="0" w:lastColumn="0" w:oddVBand="0" w:evenVBand="0" w:oddHBand="1" w:evenHBand="0" w:firstRowFirstColumn="0" w:firstRowLastColumn="0" w:lastRowFirstColumn="0" w:lastRowLastColumn="0"/>
+              <w:cnfStyle w:val="000000100000"/>
               <w:rPr>
                 <w:lang w:val="en-US"/>
               </w:rPr>
@@ -4119,7 +3982,7 @@
           </w:tcPr>
           <w:p>
             <w:pPr>
-              <w:cnfStyle w:val="000000100000" w:firstRow="0" w:lastRow="0" w:firstColumn="0" w:lastColumn="0" w:oddVBand="0" w:evenVBand="0" w:oddHBand="1" w:evenHBand="0" w:firstRowFirstColumn="0" w:firstRowLastColumn="0" w:lastRowFirstColumn="0" w:lastRowLastColumn="0"/>
+              <w:cnfStyle w:val="000000100000"/>
               <w:rPr>
                 <w:color w:val="auto"/>
                 <w:lang w:val="en-US"/>
@@ -4138,7 +4001,7 @@
       <w:tr>
         <w:tc>
           <w:tcPr>
-            <w:cnfStyle w:val="001000000000" w:firstRow="0" w:lastRow="0" w:firstColumn="1" w:lastColumn="0" w:oddVBand="0" w:evenVBand="0" w:oddHBand="0" w:evenHBand="0" w:firstRowFirstColumn="0" w:firstRowLastColumn="0" w:lastRowFirstColumn="0" w:lastRowLastColumn="0"/>
+            <w:cnfStyle w:val="001000000000"/>
             <w:tcW w:w="3259" w:type="dxa"/>
           </w:tcPr>
           <w:p>
@@ -4161,7 +4024,7 @@
           </w:tcPr>
           <w:p>
             <w:pPr>
-              <w:cnfStyle w:val="000000000000" w:firstRow="0" w:lastRow="0" w:firstColumn="0" w:lastColumn="0" w:oddVBand="0" w:evenVBand="0" w:oddHBand="0" w:evenHBand="0" w:firstRowFirstColumn="0" w:firstRowLastColumn="0" w:lastRowFirstColumn="0" w:lastRowLastColumn="0"/>
+              <w:cnfStyle w:val="000000000000"/>
               <w:rPr>
                 <w:lang w:val="en-US"/>
               </w:rPr>
@@ -4180,7 +4043,7 @@
           </w:tcPr>
           <w:p>
             <w:pPr>
-              <w:cnfStyle w:val="000000000000" w:firstRow="0" w:lastRow="0" w:firstColumn="0" w:lastColumn="0" w:oddVBand="0" w:evenVBand="0" w:oddHBand="0" w:evenHBand="0" w:firstRowFirstColumn="0" w:firstRowLastColumn="0" w:lastRowFirstColumn="0" w:lastRowLastColumn="0"/>
+              <w:cnfStyle w:val="000000000000"/>
               <w:rPr>
                 <w:color w:val="auto"/>
                 <w:lang w:val="en-US"/>
@@ -4198,11 +4061,11 @@
       </w:tr>
       <w:tr>
         <w:trPr>
-          <w:cnfStyle w:val="000000100000" w:firstRow="0" w:lastRow="0" w:firstColumn="0" w:lastColumn="0" w:oddVBand="0" w:evenVBand="0" w:oddHBand="1" w:evenHBand="0" w:firstRowFirstColumn="0" w:firstRowLastColumn="0" w:lastRowFirstColumn="0" w:lastRowLastColumn="0"/>
+          <w:cnfStyle w:val="000000100000"/>
         </w:trPr>
         <w:tc>
           <w:tcPr>
-            <w:cnfStyle w:val="001000000000" w:firstRow="0" w:lastRow="0" w:firstColumn="1" w:lastColumn="0" w:oddVBand="0" w:evenVBand="0" w:oddHBand="0" w:evenHBand="0" w:firstRowFirstColumn="0" w:firstRowLastColumn="0" w:lastRowFirstColumn="0" w:lastRowLastColumn="0"/>
+            <w:cnfStyle w:val="001000000000"/>
             <w:tcW w:w="3259" w:type="dxa"/>
           </w:tcPr>
           <w:p>
@@ -4225,7 +4088,7 @@
           </w:tcPr>
           <w:p>
             <w:pPr>
-              <w:cnfStyle w:val="000000100000" w:firstRow="0" w:lastRow="0" w:firstColumn="0" w:lastColumn="0" w:oddVBand="0" w:evenVBand="0" w:oddHBand="1" w:evenHBand="0" w:firstRowFirstColumn="0" w:firstRowLastColumn="0" w:lastRowFirstColumn="0" w:lastRowLastColumn="0"/>
+              <w:cnfStyle w:val="000000100000"/>
               <w:rPr>
                 <w:lang w:val="en-US"/>
               </w:rPr>
@@ -4244,7 +4107,7 @@
           </w:tcPr>
           <w:p>
             <w:pPr>
-              <w:cnfStyle w:val="000000100000" w:firstRow="0" w:lastRow="0" w:firstColumn="0" w:lastColumn="0" w:oddVBand="0" w:evenVBand="0" w:oddHBand="1" w:evenHBand="0" w:firstRowFirstColumn="0" w:firstRowLastColumn="0" w:lastRowFirstColumn="0" w:lastRowLastColumn="0"/>
+              <w:cnfStyle w:val="000000100000"/>
               <w:rPr>
                 <w:color w:val="auto"/>
                 <w:lang w:val="en-US"/>
@@ -4285,7 +4148,7 @@
       <w:tblPr>
         <w:tblStyle w:val="LightShading1"/>
         <w:tblW w:w="0" w:type="auto"/>
-        <w:tblLook w:val="04A0" w:firstRow="1" w:lastRow="0" w:firstColumn="1" w:lastColumn="0" w:noHBand="0" w:noVBand="1"/>
+        <w:tblLook w:val="04A0"/>
       </w:tblPr>
       <w:tblGrid>
         <w:gridCol w:w="3259"/>
@@ -4294,11 +4157,11 @@
       </w:tblGrid>
       <w:tr>
         <w:trPr>
-          <w:cnfStyle w:val="100000000000" w:firstRow="1" w:lastRow="0" w:firstColumn="0" w:lastColumn="0" w:oddVBand="0" w:evenVBand="0" w:oddHBand="0" w:evenHBand="0" w:firstRowFirstColumn="0" w:firstRowLastColumn="0" w:lastRowFirstColumn="0" w:lastRowLastColumn="0"/>
+          <w:cnfStyle w:val="100000000000"/>
         </w:trPr>
         <w:tc>
           <w:tcPr>
-            <w:cnfStyle w:val="001000000000" w:firstRow="0" w:lastRow="0" w:firstColumn="1" w:lastColumn="0" w:oddVBand="0" w:evenVBand="0" w:oddHBand="0" w:evenHBand="0" w:firstRowFirstColumn="0" w:firstRowLastColumn="0" w:lastRowFirstColumn="0" w:lastRowLastColumn="0"/>
+            <w:cnfStyle w:val="001000000000"/>
             <w:tcW w:w="3259" w:type="dxa"/>
           </w:tcPr>
           <w:p>
@@ -4321,7 +4184,7 @@
           </w:tcPr>
           <w:p>
             <w:pPr>
-              <w:cnfStyle w:val="100000000000" w:firstRow="1" w:lastRow="0" w:firstColumn="0" w:lastColumn="0" w:oddVBand="0" w:evenVBand="0" w:oddHBand="0" w:evenHBand="0" w:firstRowFirstColumn="0" w:firstRowLastColumn="0" w:lastRowFirstColumn="0" w:lastRowLastColumn="0"/>
+              <w:cnfStyle w:val="100000000000"/>
               <w:rPr>
                 <w:lang w:val="en-US"/>
               </w:rPr>
@@ -4340,7 +4203,7 @@
           </w:tcPr>
           <w:p>
             <w:pPr>
-              <w:cnfStyle w:val="100000000000" w:firstRow="1" w:lastRow="0" w:firstColumn="0" w:lastColumn="0" w:oddVBand="0" w:evenVBand="0" w:oddHBand="0" w:evenHBand="0" w:firstRowFirstColumn="0" w:firstRowLastColumn="0" w:lastRowFirstColumn="0" w:lastRowLastColumn="0"/>
+              <w:cnfStyle w:val="100000000000"/>
               <w:rPr>
                 <w:lang w:val="en-US"/>
               </w:rPr>
@@ -4356,11 +4219,11 @@
       </w:tr>
       <w:tr>
         <w:trPr>
-          <w:cnfStyle w:val="000000100000" w:firstRow="0" w:lastRow="0" w:firstColumn="0" w:lastColumn="0" w:oddVBand="0" w:evenVBand="0" w:oddHBand="1" w:evenHBand="0" w:firstRowFirstColumn="0" w:firstRowLastColumn="0" w:lastRowFirstColumn="0" w:lastRowLastColumn="0"/>
+          <w:cnfStyle w:val="000000100000"/>
         </w:trPr>
         <w:tc>
           <w:tcPr>
-            <w:cnfStyle w:val="001000000000" w:firstRow="0" w:lastRow="0" w:firstColumn="1" w:lastColumn="0" w:oddVBand="0" w:evenVBand="0" w:oddHBand="0" w:evenHBand="0" w:firstRowFirstColumn="0" w:firstRowLastColumn="0" w:lastRowFirstColumn="0" w:lastRowLastColumn="0"/>
+            <w:cnfStyle w:val="001000000000"/>
             <w:tcW w:w="3259" w:type="dxa"/>
           </w:tcPr>
           <w:p>
@@ -4385,7 +4248,7 @@
           </w:tcPr>
           <w:p>
             <w:pPr>
-              <w:cnfStyle w:val="000000100000" w:firstRow="0" w:lastRow="0" w:firstColumn="0" w:lastColumn="0" w:oddVBand="0" w:evenVBand="0" w:oddHBand="1" w:evenHBand="0" w:firstRowFirstColumn="0" w:firstRowLastColumn="0" w:lastRowFirstColumn="0" w:lastRowLastColumn="0"/>
+              <w:cnfStyle w:val="000000100000"/>
               <w:rPr>
                 <w:lang w:val="en-US"/>
               </w:rPr>
@@ -4404,7 +4267,7 @@
           </w:tcPr>
           <w:p>
             <w:pPr>
-              <w:cnfStyle w:val="000000100000" w:firstRow="0" w:lastRow="0" w:firstColumn="0" w:lastColumn="0" w:oddVBand="0" w:evenVBand="0" w:oddHBand="1" w:evenHBand="0" w:firstRowFirstColumn="0" w:firstRowLastColumn="0" w:lastRowFirstColumn="0" w:lastRowLastColumn="0"/>
+              <w:cnfStyle w:val="000000100000"/>
               <w:rPr>
                 <w:lang w:val="en-US"/>
               </w:rPr>
@@ -4421,7 +4284,7 @@
       <w:tr>
         <w:tc>
           <w:tcPr>
-            <w:cnfStyle w:val="001000000000" w:firstRow="0" w:lastRow="0" w:firstColumn="1" w:lastColumn="0" w:oddVBand="0" w:evenVBand="0" w:oddHBand="0" w:evenHBand="0" w:firstRowFirstColumn="0" w:firstRowLastColumn="0" w:lastRowFirstColumn="0" w:lastRowLastColumn="0"/>
+            <w:cnfStyle w:val="001000000000"/>
             <w:tcW w:w="3259" w:type="dxa"/>
           </w:tcPr>
           <w:p>
@@ -4446,7 +4309,7 @@
           </w:tcPr>
           <w:p>
             <w:pPr>
-              <w:cnfStyle w:val="000000000000" w:firstRow="0" w:lastRow="0" w:firstColumn="0" w:lastColumn="0" w:oddVBand="0" w:evenVBand="0" w:oddHBand="0" w:evenHBand="0" w:firstRowFirstColumn="0" w:firstRowLastColumn="0" w:lastRowFirstColumn="0" w:lastRowLastColumn="0"/>
+              <w:cnfStyle w:val="000000000000"/>
               <w:rPr>
                 <w:lang w:val="en-US"/>
               </w:rPr>
@@ -4465,7 +4328,7 @@
           </w:tcPr>
           <w:p>
             <w:pPr>
-              <w:cnfStyle w:val="000000000000" w:firstRow="0" w:lastRow="0" w:firstColumn="0" w:lastColumn="0" w:oddVBand="0" w:evenVBand="0" w:oddHBand="0" w:evenHBand="0" w:firstRowFirstColumn="0" w:firstRowLastColumn="0" w:lastRowFirstColumn="0" w:lastRowLastColumn="0"/>
+              <w:cnfStyle w:val="000000000000"/>
               <w:rPr>
                 <w:lang w:val="en-US"/>
               </w:rPr>
@@ -4482,7 +4345,7 @@
     </w:tbl>
     <w:p>
       <w:pPr>
-        <w:pStyle w:val="Heading2"/>
+        <w:pStyle w:val="berschrift2"/>
         <w:rPr>
           <w:lang w:val="en-US"/>
         </w:rPr>
@@ -4490,7 +4353,7 @@
     </w:p>
     <w:p>
       <w:pPr>
-        <w:pStyle w:val="Heading3"/>
+        <w:pStyle w:val="berschrift3"/>
         <w:rPr>
           <w:lang w:val="en-US"/>
         </w:rPr>
@@ -4527,7 +4390,7 @@
       <w:tblPr>
         <w:tblStyle w:val="LightShading1"/>
         <w:tblW w:w="0" w:type="auto"/>
-        <w:tblLook w:val="04A0" w:firstRow="1" w:lastRow="0" w:firstColumn="1" w:lastColumn="0" w:noHBand="0" w:noVBand="1"/>
+        <w:tblLook w:val="04A0"/>
       </w:tblPr>
       <w:tblGrid>
         <w:gridCol w:w="3259"/>
@@ -4536,11 +4399,11 @@
       </w:tblGrid>
       <w:tr>
         <w:trPr>
-          <w:cnfStyle w:val="100000000000" w:firstRow="1" w:lastRow="0" w:firstColumn="0" w:lastColumn="0" w:oddVBand="0" w:evenVBand="0" w:oddHBand="0" w:evenHBand="0" w:firstRowFirstColumn="0" w:firstRowLastColumn="0" w:lastRowFirstColumn="0" w:lastRowLastColumn="0"/>
+          <w:cnfStyle w:val="100000000000"/>
         </w:trPr>
         <w:tc>
           <w:tcPr>
-            <w:cnfStyle w:val="001000000000" w:firstRow="0" w:lastRow="0" w:firstColumn="1" w:lastColumn="0" w:oddVBand="0" w:evenVBand="0" w:oddHBand="0" w:evenHBand="0" w:firstRowFirstColumn="0" w:firstRowLastColumn="0" w:lastRowFirstColumn="0" w:lastRowLastColumn="0"/>
+            <w:cnfStyle w:val="001000000000"/>
             <w:tcW w:w="3259" w:type="dxa"/>
           </w:tcPr>
           <w:p>
@@ -4563,7 +4426,7 @@
           </w:tcPr>
           <w:p>
             <w:pPr>
-              <w:cnfStyle w:val="100000000000" w:firstRow="1" w:lastRow="0" w:firstColumn="0" w:lastColumn="0" w:oddVBand="0" w:evenVBand="0" w:oddHBand="0" w:evenHBand="0" w:firstRowFirstColumn="0" w:firstRowLastColumn="0" w:lastRowFirstColumn="0" w:lastRowLastColumn="0"/>
+              <w:cnfStyle w:val="100000000000"/>
               <w:rPr>
                 <w:lang w:val="en-US"/>
               </w:rPr>
@@ -4582,7 +4445,7 @@
           </w:tcPr>
           <w:p>
             <w:pPr>
-              <w:cnfStyle w:val="100000000000" w:firstRow="1" w:lastRow="0" w:firstColumn="0" w:lastColumn="0" w:oddVBand="0" w:evenVBand="0" w:oddHBand="0" w:evenHBand="0" w:firstRowFirstColumn="0" w:firstRowLastColumn="0" w:lastRowFirstColumn="0" w:lastRowLastColumn="0"/>
+              <w:cnfStyle w:val="100000000000"/>
               <w:rPr>
                 <w:lang w:val="en-US"/>
               </w:rPr>
@@ -4598,11 +4461,11 @@
       </w:tr>
       <w:tr>
         <w:trPr>
-          <w:cnfStyle w:val="000000100000" w:firstRow="0" w:lastRow="0" w:firstColumn="0" w:lastColumn="0" w:oddVBand="0" w:evenVBand="0" w:oddHBand="1" w:evenHBand="0" w:firstRowFirstColumn="0" w:firstRowLastColumn="0" w:lastRowFirstColumn="0" w:lastRowLastColumn="0"/>
+          <w:cnfStyle w:val="000000100000"/>
         </w:trPr>
         <w:tc>
           <w:tcPr>
-            <w:cnfStyle w:val="001000000000" w:firstRow="0" w:lastRow="0" w:firstColumn="1" w:lastColumn="0" w:oddVBand="0" w:evenVBand="0" w:oddHBand="0" w:evenHBand="0" w:firstRowFirstColumn="0" w:firstRowLastColumn="0" w:lastRowFirstColumn="0" w:lastRowLastColumn="0"/>
+            <w:cnfStyle w:val="001000000000"/>
             <w:tcW w:w="3259" w:type="dxa"/>
           </w:tcPr>
           <w:p>
@@ -4627,7 +4490,7 @@
           </w:tcPr>
           <w:p>
             <w:pPr>
-              <w:cnfStyle w:val="000000100000" w:firstRow="0" w:lastRow="0" w:firstColumn="0" w:lastColumn="0" w:oddVBand="0" w:evenVBand="0" w:oddHBand="1" w:evenHBand="0" w:firstRowFirstColumn="0" w:firstRowLastColumn="0" w:lastRowFirstColumn="0" w:lastRowLastColumn="0"/>
+              <w:cnfStyle w:val="000000100000"/>
               <w:rPr>
                 <w:lang w:val="en-US"/>
               </w:rPr>
@@ -4646,7 +4509,7 @@
           </w:tcPr>
           <w:p>
             <w:pPr>
-              <w:cnfStyle w:val="000000100000" w:firstRow="0" w:lastRow="0" w:firstColumn="0" w:lastColumn="0" w:oddVBand="0" w:evenVBand="0" w:oddHBand="1" w:evenHBand="0" w:firstRowFirstColumn="0" w:firstRowLastColumn="0" w:lastRowFirstColumn="0" w:lastRowLastColumn="0"/>
+              <w:cnfStyle w:val="000000100000"/>
               <w:rPr>
                 <w:lang w:val="en-US"/>
               </w:rPr>
@@ -4663,7 +4526,7 @@
       <w:tr>
         <w:tc>
           <w:tcPr>
-            <w:cnfStyle w:val="001000000000" w:firstRow="0" w:lastRow="0" w:firstColumn="1" w:lastColumn="0" w:oddVBand="0" w:evenVBand="0" w:oddHBand="0" w:evenHBand="0" w:firstRowFirstColumn="0" w:firstRowLastColumn="0" w:lastRowFirstColumn="0" w:lastRowLastColumn="0"/>
+            <w:cnfStyle w:val="001000000000"/>
             <w:tcW w:w="3259" w:type="dxa"/>
           </w:tcPr>
           <w:p>
@@ -4683,7 +4546,7 @@
           </w:tcPr>
           <w:p>
             <w:pPr>
-              <w:cnfStyle w:val="000000000000" w:firstRow="0" w:lastRow="0" w:firstColumn="0" w:lastColumn="0" w:oddVBand="0" w:evenVBand="0" w:oddHBand="0" w:evenHBand="0" w:firstRowFirstColumn="0" w:firstRowLastColumn="0" w:lastRowFirstColumn="0" w:lastRowLastColumn="0"/>
+              <w:cnfStyle w:val="000000000000"/>
               <w:rPr>
                 <w:lang w:val="en-US"/>
               </w:rPr>
@@ -4702,7 +4565,7 @@
           </w:tcPr>
           <w:p>
             <w:pPr>
-              <w:cnfStyle w:val="000000000000" w:firstRow="0" w:lastRow="0" w:firstColumn="0" w:lastColumn="0" w:oddVBand="0" w:evenVBand="0" w:oddHBand="0" w:evenHBand="0" w:firstRowFirstColumn="0" w:firstRowLastColumn="0" w:lastRowFirstColumn="0" w:lastRowLastColumn="0"/>
+              <w:cnfStyle w:val="000000000000"/>
               <w:rPr>
                 <w:lang w:val="en-US"/>
               </w:rPr>
@@ -4718,11 +4581,11 @@
       </w:tr>
       <w:tr>
         <w:trPr>
-          <w:cnfStyle w:val="000000100000" w:firstRow="0" w:lastRow="0" w:firstColumn="0" w:lastColumn="0" w:oddVBand="0" w:evenVBand="0" w:oddHBand="1" w:evenHBand="0" w:firstRowFirstColumn="0" w:firstRowLastColumn="0" w:lastRowFirstColumn="0" w:lastRowLastColumn="0"/>
+          <w:cnfStyle w:val="000000100000"/>
         </w:trPr>
         <w:tc>
           <w:tcPr>
-            <w:cnfStyle w:val="001000000000" w:firstRow="0" w:lastRow="0" w:firstColumn="1" w:lastColumn="0" w:oddVBand="0" w:evenVBand="0" w:oddHBand="0" w:evenHBand="0" w:firstRowFirstColumn="0" w:firstRowLastColumn="0" w:lastRowFirstColumn="0" w:lastRowLastColumn="0"/>
+            <w:cnfStyle w:val="001000000000"/>
             <w:tcW w:w="3259" w:type="dxa"/>
           </w:tcPr>
           <w:p>
@@ -4737,7 +4600,7 @@
           </w:tcPr>
           <w:p>
             <w:pPr>
-              <w:cnfStyle w:val="000000100000" w:firstRow="0" w:lastRow="0" w:firstColumn="0" w:lastColumn="0" w:oddVBand="0" w:evenVBand="0" w:oddHBand="1" w:evenHBand="0" w:firstRowFirstColumn="0" w:firstRowLastColumn="0" w:lastRowFirstColumn="0" w:lastRowLastColumn="0"/>
+              <w:cnfStyle w:val="000000100000"/>
               <w:rPr>
                 <w:lang w:val="en-US"/>
               </w:rPr>
@@ -4756,7 +4619,7 @@
           </w:tcPr>
           <w:p>
             <w:pPr>
-              <w:cnfStyle w:val="000000100000" w:firstRow="0" w:lastRow="0" w:firstColumn="0" w:lastColumn="0" w:oddVBand="0" w:evenVBand="0" w:oddHBand="1" w:evenHBand="0" w:firstRowFirstColumn="0" w:firstRowLastColumn="0" w:lastRowFirstColumn="0" w:lastRowLastColumn="0"/>
+              <w:cnfStyle w:val="000000100000"/>
               <w:rPr>
                 <w:lang w:val="en-US"/>
               </w:rPr>
@@ -4773,7 +4636,7 @@
       <w:tr>
         <w:tc>
           <w:tcPr>
-            <w:cnfStyle w:val="001000000000" w:firstRow="0" w:lastRow="0" w:firstColumn="1" w:lastColumn="0" w:oddVBand="0" w:evenVBand="0" w:oddHBand="0" w:evenHBand="0" w:firstRowFirstColumn="0" w:firstRowLastColumn="0" w:lastRowFirstColumn="0" w:lastRowLastColumn="0"/>
+            <w:cnfStyle w:val="001000000000"/>
             <w:tcW w:w="3259" w:type="dxa"/>
           </w:tcPr>
           <w:p>
@@ -4788,7 +4651,7 @@
           </w:tcPr>
           <w:p>
             <w:pPr>
-              <w:cnfStyle w:val="000000000000" w:firstRow="0" w:lastRow="0" w:firstColumn="0" w:lastColumn="0" w:oddVBand="0" w:evenVBand="0" w:oddHBand="0" w:evenHBand="0" w:firstRowFirstColumn="0" w:firstRowLastColumn="0" w:lastRowFirstColumn="0" w:lastRowLastColumn="0"/>
+              <w:cnfStyle w:val="000000000000"/>
               <w:rPr>
                 <w:lang w:val="en-US"/>
               </w:rPr>
@@ -4807,7 +4670,7 @@
           </w:tcPr>
           <w:p>
             <w:pPr>
-              <w:cnfStyle w:val="000000000000" w:firstRow="0" w:lastRow="0" w:firstColumn="0" w:lastColumn="0" w:oddVBand="0" w:evenVBand="0" w:oddHBand="0" w:evenHBand="0" w:firstRowFirstColumn="0" w:firstRowLastColumn="0" w:lastRowFirstColumn="0" w:lastRowLastColumn="0"/>
+              <w:cnfStyle w:val="000000000000"/>
               <w:rPr>
                 <w:lang w:val="en-US"/>
               </w:rPr>
@@ -4824,7 +4687,7 @@
     </w:tbl>
     <w:p>
       <w:pPr>
-        <w:pStyle w:val="Heading2"/>
+        <w:pStyle w:val="berschrift2"/>
         <w:rPr>
           <w:lang w:val="en-US"/>
         </w:rPr>
@@ -4832,7 +4695,7 @@
     </w:p>
     <w:p>
       <w:pPr>
-        <w:pStyle w:val="Heading3"/>
+        <w:pStyle w:val="berschrift3"/>
         <w:rPr>
           <w:lang w:val="en-US"/>
         </w:rPr>
@@ -4869,7 +4732,7 @@
       <w:tblPr>
         <w:tblStyle w:val="LightShading1"/>
         <w:tblW w:w="0" w:type="auto"/>
-        <w:tblLook w:val="04A0" w:firstRow="1" w:lastRow="0" w:firstColumn="1" w:lastColumn="0" w:noHBand="0" w:noVBand="1"/>
+        <w:tblLook w:val="04A0"/>
       </w:tblPr>
       <w:tblGrid>
         <w:gridCol w:w="3259"/>
@@ -4878,11 +4741,11 @@
       </w:tblGrid>
       <w:tr>
         <w:trPr>
-          <w:cnfStyle w:val="100000000000" w:firstRow="1" w:lastRow="0" w:firstColumn="0" w:lastColumn="0" w:oddVBand="0" w:evenVBand="0" w:oddHBand="0" w:evenHBand="0" w:firstRowFirstColumn="0" w:firstRowLastColumn="0" w:lastRowFirstColumn="0" w:lastRowLastColumn="0"/>
+          <w:cnfStyle w:val="100000000000"/>
         </w:trPr>
         <w:tc>
           <w:tcPr>
-            <w:cnfStyle w:val="001000000000" w:firstRow="0" w:lastRow="0" w:firstColumn="1" w:lastColumn="0" w:oddVBand="0" w:evenVBand="0" w:oddHBand="0" w:evenHBand="0" w:firstRowFirstColumn="0" w:firstRowLastColumn="0" w:lastRowFirstColumn="0" w:lastRowLastColumn="0"/>
+            <w:cnfStyle w:val="001000000000"/>
             <w:tcW w:w="3259" w:type="dxa"/>
           </w:tcPr>
           <w:p>
@@ -4905,7 +4768,7 @@
           </w:tcPr>
           <w:p>
             <w:pPr>
-              <w:cnfStyle w:val="100000000000" w:firstRow="1" w:lastRow="0" w:firstColumn="0" w:lastColumn="0" w:oddVBand="0" w:evenVBand="0" w:oddHBand="0" w:evenHBand="0" w:firstRowFirstColumn="0" w:firstRowLastColumn="0" w:lastRowFirstColumn="0" w:lastRowLastColumn="0"/>
+              <w:cnfStyle w:val="100000000000"/>
               <w:rPr>
                 <w:lang w:val="en-US"/>
               </w:rPr>
@@ -4924,7 +4787,7 @@
           </w:tcPr>
           <w:p>
             <w:pPr>
-              <w:cnfStyle w:val="100000000000" w:firstRow="1" w:lastRow="0" w:firstColumn="0" w:lastColumn="0" w:oddVBand="0" w:evenVBand="0" w:oddHBand="0" w:evenHBand="0" w:firstRowFirstColumn="0" w:firstRowLastColumn="0" w:lastRowFirstColumn="0" w:lastRowLastColumn="0"/>
+              <w:cnfStyle w:val="100000000000"/>
               <w:rPr>
                 <w:lang w:val="en-US"/>
               </w:rPr>
@@ -4940,11 +4803,11 @@
       </w:tr>
       <w:tr>
         <w:trPr>
-          <w:cnfStyle w:val="000000100000" w:firstRow="0" w:lastRow="0" w:firstColumn="0" w:lastColumn="0" w:oddVBand="0" w:evenVBand="0" w:oddHBand="1" w:evenHBand="0" w:firstRowFirstColumn="0" w:firstRowLastColumn="0" w:lastRowFirstColumn="0" w:lastRowLastColumn="0"/>
+          <w:cnfStyle w:val="000000100000"/>
         </w:trPr>
         <w:tc>
           <w:tcPr>
-            <w:cnfStyle w:val="001000000000" w:firstRow="0" w:lastRow="0" w:firstColumn="1" w:lastColumn="0" w:oddVBand="0" w:evenVBand="0" w:oddHBand="0" w:evenHBand="0" w:firstRowFirstColumn="0" w:firstRowLastColumn="0" w:lastRowFirstColumn="0" w:lastRowLastColumn="0"/>
+            <w:cnfStyle w:val="001000000000"/>
             <w:tcW w:w="3259" w:type="dxa"/>
           </w:tcPr>
           <w:p>
@@ -4969,7 +4832,7 @@
           </w:tcPr>
           <w:p>
             <w:pPr>
-              <w:cnfStyle w:val="000000100000" w:firstRow="0" w:lastRow="0" w:firstColumn="0" w:lastColumn="0" w:oddVBand="0" w:evenVBand="0" w:oddHBand="1" w:evenHBand="0" w:firstRowFirstColumn="0" w:firstRowLastColumn="0" w:lastRowFirstColumn="0" w:lastRowLastColumn="0"/>
+              <w:cnfStyle w:val="000000100000"/>
               <w:rPr>
                 <w:lang w:val="en-US"/>
               </w:rPr>
@@ -4988,7 +4851,7 @@
           </w:tcPr>
           <w:p>
             <w:pPr>
-              <w:cnfStyle w:val="000000100000" w:firstRow="0" w:lastRow="0" w:firstColumn="0" w:lastColumn="0" w:oddVBand="0" w:evenVBand="0" w:oddHBand="1" w:evenHBand="0" w:firstRowFirstColumn="0" w:firstRowLastColumn="0" w:lastRowFirstColumn="0" w:lastRowLastColumn="0"/>
+              <w:cnfStyle w:val="000000100000"/>
               <w:rPr>
                 <w:lang w:val="en-US"/>
               </w:rPr>
@@ -5005,7 +4868,7 @@
       <w:tr>
         <w:tc>
           <w:tcPr>
-            <w:cnfStyle w:val="001000000000" w:firstRow="0" w:lastRow="0" w:firstColumn="1" w:lastColumn="0" w:oddVBand="0" w:evenVBand="0" w:oddHBand="0" w:evenHBand="0" w:firstRowFirstColumn="0" w:firstRowLastColumn="0" w:lastRowFirstColumn="0" w:lastRowLastColumn="0"/>
+            <w:cnfStyle w:val="001000000000"/>
             <w:tcW w:w="3259" w:type="dxa"/>
           </w:tcPr>
           <w:p>
@@ -5025,7 +4888,7 @@
           </w:tcPr>
           <w:p>
             <w:pPr>
-              <w:cnfStyle w:val="000000000000" w:firstRow="0" w:lastRow="0" w:firstColumn="0" w:lastColumn="0" w:oddVBand="0" w:evenVBand="0" w:oddHBand="0" w:evenHBand="0" w:firstRowFirstColumn="0" w:firstRowLastColumn="0" w:lastRowFirstColumn="0" w:lastRowLastColumn="0"/>
+              <w:cnfStyle w:val="000000000000"/>
               <w:rPr>
                 <w:lang w:val="en-US"/>
               </w:rPr>
@@ -5044,7 +4907,7 @@
           </w:tcPr>
           <w:p>
             <w:pPr>
-              <w:cnfStyle w:val="000000000000" w:firstRow="0" w:lastRow="0" w:firstColumn="0" w:lastColumn="0" w:oddVBand="0" w:evenVBand="0" w:oddHBand="0" w:evenHBand="0" w:firstRowFirstColumn="0" w:firstRowLastColumn="0" w:lastRowFirstColumn="0" w:lastRowLastColumn="0"/>
+              <w:cnfStyle w:val="000000000000"/>
               <w:rPr>
                 <w:lang w:val="en-US"/>
               </w:rPr>
@@ -5060,11 +4923,11 @@
       </w:tr>
       <w:tr>
         <w:trPr>
-          <w:cnfStyle w:val="000000100000" w:firstRow="0" w:lastRow="0" w:firstColumn="0" w:lastColumn="0" w:oddVBand="0" w:evenVBand="0" w:oddHBand="1" w:evenHBand="0" w:firstRowFirstColumn="0" w:firstRowLastColumn="0" w:lastRowFirstColumn="0" w:lastRowLastColumn="0"/>
+          <w:cnfStyle w:val="000000100000"/>
         </w:trPr>
         <w:tc>
           <w:tcPr>
-            <w:cnfStyle w:val="001000000000" w:firstRow="0" w:lastRow="0" w:firstColumn="1" w:lastColumn="0" w:oddVBand="0" w:evenVBand="0" w:oddHBand="0" w:evenHBand="0" w:firstRowFirstColumn="0" w:firstRowLastColumn="0" w:lastRowFirstColumn="0" w:lastRowLastColumn="0"/>
+            <w:cnfStyle w:val="001000000000"/>
             <w:tcW w:w="3259" w:type="dxa"/>
           </w:tcPr>
           <w:p>
@@ -5079,7 +4942,7 @@
           </w:tcPr>
           <w:p>
             <w:pPr>
-              <w:cnfStyle w:val="000000100000" w:firstRow="0" w:lastRow="0" w:firstColumn="0" w:lastColumn="0" w:oddVBand="0" w:evenVBand="0" w:oddHBand="1" w:evenHBand="0" w:firstRowFirstColumn="0" w:firstRowLastColumn="0" w:lastRowFirstColumn="0" w:lastRowLastColumn="0"/>
+              <w:cnfStyle w:val="000000100000"/>
               <w:rPr>
                 <w:lang w:val="en-US"/>
               </w:rPr>
@@ -5098,7 +4961,7 @@
           </w:tcPr>
           <w:p>
             <w:pPr>
-              <w:cnfStyle w:val="000000100000" w:firstRow="0" w:lastRow="0" w:firstColumn="0" w:lastColumn="0" w:oddVBand="0" w:evenVBand="0" w:oddHBand="1" w:evenHBand="0" w:firstRowFirstColumn="0" w:firstRowLastColumn="0" w:lastRowFirstColumn="0" w:lastRowLastColumn="0"/>
+              <w:cnfStyle w:val="000000100000"/>
               <w:rPr>
                 <w:lang w:val="en-US"/>
               </w:rPr>
@@ -5115,7 +4978,7 @@
       <w:tr>
         <w:tc>
           <w:tcPr>
-            <w:cnfStyle w:val="001000000000" w:firstRow="0" w:lastRow="0" w:firstColumn="1" w:lastColumn="0" w:oddVBand="0" w:evenVBand="0" w:oddHBand="0" w:evenHBand="0" w:firstRowFirstColumn="0" w:firstRowLastColumn="0" w:lastRowFirstColumn="0" w:lastRowLastColumn="0"/>
+            <w:cnfStyle w:val="001000000000"/>
             <w:tcW w:w="3259" w:type="dxa"/>
           </w:tcPr>
           <w:p>
@@ -5130,7 +4993,7 @@
           </w:tcPr>
           <w:p>
             <w:pPr>
-              <w:cnfStyle w:val="000000000000" w:firstRow="0" w:lastRow="0" w:firstColumn="0" w:lastColumn="0" w:oddVBand="0" w:evenVBand="0" w:oddHBand="0" w:evenHBand="0" w:firstRowFirstColumn="0" w:firstRowLastColumn="0" w:lastRowFirstColumn="0" w:lastRowLastColumn="0"/>
+              <w:cnfStyle w:val="000000000000"/>
               <w:rPr>
                 <w:lang w:val="en-US"/>
               </w:rPr>
@@ -5149,7 +5012,7 @@
           </w:tcPr>
           <w:p>
             <w:pPr>
-              <w:cnfStyle w:val="000000000000" w:firstRow="0" w:lastRow="0" w:firstColumn="0" w:lastColumn="0" w:oddVBand="0" w:evenVBand="0" w:oddHBand="0" w:evenHBand="0" w:firstRowFirstColumn="0" w:firstRowLastColumn="0" w:lastRowFirstColumn="0" w:lastRowLastColumn="0"/>
+              <w:cnfStyle w:val="000000000000"/>
               <w:rPr>
                 <w:lang w:val="en-US"/>
               </w:rPr>
@@ -5178,7 +5041,7 @@
     </w:tbl>
     <w:p>
       <w:pPr>
-        <w:pStyle w:val="Heading3"/>
+        <w:pStyle w:val="berschrift3"/>
         <w:rPr>
           <w:lang w:val="en-US"/>
         </w:rPr>
@@ -5260,7 +5123,7 @@
     </w:p>
     <w:p>
       <w:pPr>
-        <w:pStyle w:val="Heading3"/>
+        <w:pStyle w:val="berschrift3"/>
         <w:rPr>
           <w:lang w:val="en-US"/>
         </w:rPr>
@@ -5310,7 +5173,7 @@
     </w:p>
     <w:p>
       <w:pPr>
-        <w:pStyle w:val="Heading3"/>
+        <w:pStyle w:val="berschrift3"/>
         <w:rPr>
           <w:lang w:val="en-US"/>
         </w:rPr>
@@ -5345,7 +5208,7 @@
       <w:tblPr>
         <w:tblStyle w:val="LightShading1"/>
         <w:tblW w:w="0" w:type="auto"/>
-        <w:tblLook w:val="04A0" w:firstRow="1" w:lastRow="0" w:firstColumn="1" w:lastColumn="0" w:noHBand="0" w:noVBand="1"/>
+        <w:tblLook w:val="04A0"/>
       </w:tblPr>
       <w:tblGrid>
         <w:gridCol w:w="3259"/>
@@ -5354,11 +5217,11 @@
       </w:tblGrid>
       <w:tr>
         <w:trPr>
-          <w:cnfStyle w:val="100000000000" w:firstRow="1" w:lastRow="0" w:firstColumn="0" w:lastColumn="0" w:oddVBand="0" w:evenVBand="0" w:oddHBand="0" w:evenHBand="0" w:firstRowFirstColumn="0" w:firstRowLastColumn="0" w:lastRowFirstColumn="0" w:lastRowLastColumn="0"/>
+          <w:cnfStyle w:val="100000000000"/>
         </w:trPr>
         <w:tc>
           <w:tcPr>
-            <w:cnfStyle w:val="001000000000" w:firstRow="0" w:lastRow="0" w:firstColumn="1" w:lastColumn="0" w:oddVBand="0" w:evenVBand="0" w:oddHBand="0" w:evenHBand="0" w:firstRowFirstColumn="0" w:firstRowLastColumn="0" w:lastRowFirstColumn="0" w:lastRowLastColumn="0"/>
+            <w:cnfStyle w:val="001000000000"/>
             <w:tcW w:w="3259" w:type="dxa"/>
           </w:tcPr>
           <w:p>
@@ -5381,7 +5244,7 @@
           </w:tcPr>
           <w:p>
             <w:pPr>
-              <w:cnfStyle w:val="100000000000" w:firstRow="1" w:lastRow="0" w:firstColumn="0" w:lastColumn="0" w:oddVBand="0" w:evenVBand="0" w:oddHBand="0" w:evenHBand="0" w:firstRowFirstColumn="0" w:firstRowLastColumn="0" w:lastRowFirstColumn="0" w:lastRowLastColumn="0"/>
+              <w:cnfStyle w:val="100000000000"/>
               <w:rPr>
                 <w:lang w:val="en-US"/>
               </w:rPr>
@@ -5400,7 +5263,7 @@
           </w:tcPr>
           <w:p>
             <w:pPr>
-              <w:cnfStyle w:val="100000000000" w:firstRow="1" w:lastRow="0" w:firstColumn="0" w:lastColumn="0" w:oddVBand="0" w:evenVBand="0" w:oddHBand="0" w:evenHBand="0" w:firstRowFirstColumn="0" w:firstRowLastColumn="0" w:lastRowFirstColumn="0" w:lastRowLastColumn="0"/>
+              <w:cnfStyle w:val="100000000000"/>
               <w:rPr>
                 <w:lang w:val="en-US"/>
               </w:rPr>
@@ -5416,11 +5279,11 @@
       </w:tr>
       <w:tr>
         <w:trPr>
-          <w:cnfStyle w:val="000000100000" w:firstRow="0" w:lastRow="0" w:firstColumn="0" w:lastColumn="0" w:oddVBand="0" w:evenVBand="0" w:oddHBand="1" w:evenHBand="0" w:firstRowFirstColumn="0" w:firstRowLastColumn="0" w:lastRowFirstColumn="0" w:lastRowLastColumn="0"/>
+          <w:cnfStyle w:val="000000100000"/>
         </w:trPr>
         <w:tc>
           <w:tcPr>
-            <w:cnfStyle w:val="001000000000" w:firstRow="0" w:lastRow="0" w:firstColumn="1" w:lastColumn="0" w:oddVBand="0" w:evenVBand="0" w:oddHBand="0" w:evenHBand="0" w:firstRowFirstColumn="0" w:firstRowLastColumn="0" w:lastRowFirstColumn="0" w:lastRowLastColumn="0"/>
+            <w:cnfStyle w:val="001000000000"/>
             <w:tcW w:w="3259" w:type="dxa"/>
           </w:tcPr>
           <w:p>
@@ -5443,7 +5306,7 @@
           </w:tcPr>
           <w:p>
             <w:pPr>
-              <w:cnfStyle w:val="000000100000" w:firstRow="0" w:lastRow="0" w:firstColumn="0" w:lastColumn="0" w:oddVBand="0" w:evenVBand="0" w:oddHBand="1" w:evenHBand="0" w:firstRowFirstColumn="0" w:firstRowLastColumn="0" w:lastRowFirstColumn="0" w:lastRowLastColumn="0"/>
+              <w:cnfStyle w:val="000000100000"/>
               <w:rPr>
                 <w:lang w:val="en-US"/>
               </w:rPr>
@@ -5462,7 +5325,7 @@
           </w:tcPr>
           <w:p>
             <w:pPr>
-              <w:cnfStyle w:val="000000100000" w:firstRow="0" w:lastRow="0" w:firstColumn="0" w:lastColumn="0" w:oddVBand="0" w:evenVBand="0" w:oddHBand="1" w:evenHBand="0" w:firstRowFirstColumn="0" w:firstRowLastColumn="0" w:lastRowFirstColumn="0" w:lastRowLastColumn="0"/>
+              <w:cnfStyle w:val="000000100000"/>
               <w:rPr>
                 <w:color w:val="auto"/>
                 <w:lang w:val="en-US"/>
@@ -5481,7 +5344,7 @@
       <w:tr>
         <w:tc>
           <w:tcPr>
-            <w:cnfStyle w:val="001000000000" w:firstRow="0" w:lastRow="0" w:firstColumn="1" w:lastColumn="0" w:oddVBand="0" w:evenVBand="0" w:oddHBand="0" w:evenHBand="0" w:firstRowFirstColumn="0" w:firstRowLastColumn="0" w:lastRowFirstColumn="0" w:lastRowLastColumn="0"/>
+            <w:cnfStyle w:val="001000000000"/>
             <w:tcW w:w="3259" w:type="dxa"/>
           </w:tcPr>
           <w:p>
@@ -5501,7 +5364,7 @@
           </w:tcPr>
           <w:p>
             <w:pPr>
-              <w:cnfStyle w:val="000000000000" w:firstRow="0" w:lastRow="0" w:firstColumn="0" w:lastColumn="0" w:oddVBand="0" w:evenVBand="0" w:oddHBand="0" w:evenHBand="0" w:firstRowFirstColumn="0" w:firstRowLastColumn="0" w:lastRowFirstColumn="0" w:lastRowLastColumn="0"/>
+              <w:cnfStyle w:val="000000000000"/>
               <w:rPr>
                 <w:lang w:val="en-US"/>
               </w:rPr>
@@ -5520,7 +5383,7 @@
           </w:tcPr>
           <w:p>
             <w:pPr>
-              <w:cnfStyle w:val="000000000000" w:firstRow="0" w:lastRow="0" w:firstColumn="0" w:lastColumn="0" w:oddVBand="0" w:evenVBand="0" w:oddHBand="0" w:evenHBand="0" w:firstRowFirstColumn="0" w:firstRowLastColumn="0" w:lastRowFirstColumn="0" w:lastRowLastColumn="0"/>
+              <w:cnfStyle w:val="000000000000"/>
               <w:rPr>
                 <w:color w:val="auto"/>
                 <w:lang w:val="en-US"/>
@@ -5538,11 +5401,11 @@
       </w:tr>
       <w:tr>
         <w:trPr>
-          <w:cnfStyle w:val="000000100000" w:firstRow="0" w:lastRow="0" w:firstColumn="0" w:lastColumn="0" w:oddVBand="0" w:evenVBand="0" w:oddHBand="1" w:evenHBand="0" w:firstRowFirstColumn="0" w:firstRowLastColumn="0" w:lastRowFirstColumn="0" w:lastRowLastColumn="0"/>
+          <w:cnfStyle w:val="000000100000"/>
         </w:trPr>
         <w:tc>
           <w:tcPr>
-            <w:cnfStyle w:val="001000000000" w:firstRow="0" w:lastRow="0" w:firstColumn="1" w:lastColumn="0" w:oddVBand="0" w:evenVBand="0" w:oddHBand="0" w:evenHBand="0" w:firstRowFirstColumn="0" w:firstRowLastColumn="0" w:lastRowFirstColumn="0" w:lastRowLastColumn="0"/>
+            <w:cnfStyle w:val="001000000000"/>
             <w:tcW w:w="3259" w:type="dxa"/>
           </w:tcPr>
           <w:p>
@@ -5557,7 +5420,7 @@
           </w:tcPr>
           <w:p>
             <w:pPr>
-              <w:cnfStyle w:val="000000100000" w:firstRow="0" w:lastRow="0" w:firstColumn="0" w:lastColumn="0" w:oddVBand="0" w:evenVBand="0" w:oddHBand="1" w:evenHBand="0" w:firstRowFirstColumn="0" w:firstRowLastColumn="0" w:lastRowFirstColumn="0" w:lastRowLastColumn="0"/>
+              <w:cnfStyle w:val="000000100000"/>
               <w:rPr>
                 <w:lang w:val="en-US"/>
               </w:rPr>
@@ -5576,7 +5439,7 @@
           </w:tcPr>
           <w:p>
             <w:pPr>
-              <w:cnfStyle w:val="000000100000" w:firstRow="0" w:lastRow="0" w:firstColumn="0" w:lastColumn="0" w:oddVBand="0" w:evenVBand="0" w:oddHBand="1" w:evenHBand="0" w:firstRowFirstColumn="0" w:firstRowLastColumn="0" w:lastRowFirstColumn="0" w:lastRowLastColumn="0"/>
+              <w:cnfStyle w:val="000000100000"/>
               <w:rPr>
                 <w:color w:val="auto"/>
                 <w:lang w:val="en-US"/>
@@ -5595,7 +5458,7 @@
       <w:tr>
         <w:tc>
           <w:tcPr>
-            <w:cnfStyle w:val="001000000000" w:firstRow="0" w:lastRow="0" w:firstColumn="1" w:lastColumn="0" w:oddVBand="0" w:evenVBand="0" w:oddHBand="0" w:evenHBand="0" w:firstRowFirstColumn="0" w:firstRowLastColumn="0" w:lastRowFirstColumn="0" w:lastRowLastColumn="0"/>
+            <w:cnfStyle w:val="001000000000"/>
             <w:tcW w:w="3259" w:type="dxa"/>
           </w:tcPr>
           <w:p>
@@ -5610,7 +5473,7 @@
           </w:tcPr>
           <w:p>
             <w:pPr>
-              <w:cnfStyle w:val="000000000000" w:firstRow="0" w:lastRow="0" w:firstColumn="0" w:lastColumn="0" w:oddVBand="0" w:evenVBand="0" w:oddHBand="0" w:evenHBand="0" w:firstRowFirstColumn="0" w:firstRowLastColumn="0" w:lastRowFirstColumn="0" w:lastRowLastColumn="0"/>
+              <w:cnfStyle w:val="000000000000"/>
               <w:rPr>
                 <w:lang w:val="en-US"/>
               </w:rPr>
@@ -5629,7 +5492,7 @@
           </w:tcPr>
           <w:p>
             <w:pPr>
-              <w:cnfStyle w:val="000000000000" w:firstRow="0" w:lastRow="0" w:firstColumn="0" w:lastColumn="0" w:oddVBand="0" w:evenVBand="0" w:oddHBand="0" w:evenHBand="0" w:firstRowFirstColumn="0" w:firstRowLastColumn="0" w:lastRowFirstColumn="0" w:lastRowLastColumn="0"/>
+              <w:cnfStyle w:val="000000000000"/>
               <w:rPr>
                 <w:color w:val="auto"/>
                 <w:lang w:val="en-US"/>
@@ -5647,11 +5510,11 @@
       </w:tr>
       <w:tr>
         <w:trPr>
-          <w:cnfStyle w:val="000000100000" w:firstRow="0" w:lastRow="0" w:firstColumn="0" w:lastColumn="0" w:oddVBand="0" w:evenVBand="0" w:oddHBand="1" w:evenHBand="0" w:firstRowFirstColumn="0" w:firstRowLastColumn="0" w:lastRowFirstColumn="0" w:lastRowLastColumn="0"/>
+          <w:cnfStyle w:val="000000100000"/>
         </w:trPr>
         <w:tc>
           <w:tcPr>
-            <w:cnfStyle w:val="001000000000" w:firstRow="0" w:lastRow="0" w:firstColumn="1" w:lastColumn="0" w:oddVBand="0" w:evenVBand="0" w:oddHBand="0" w:evenHBand="0" w:firstRowFirstColumn="0" w:firstRowLastColumn="0" w:lastRowFirstColumn="0" w:lastRowLastColumn="0"/>
+            <w:cnfStyle w:val="001000000000"/>
             <w:tcW w:w="3259" w:type="dxa"/>
           </w:tcPr>
           <w:p>
@@ -5666,7 +5529,7 @@
           </w:tcPr>
           <w:p>
             <w:pPr>
-              <w:cnfStyle w:val="000000100000" w:firstRow="0" w:lastRow="0" w:firstColumn="0" w:lastColumn="0" w:oddVBand="0" w:evenVBand="0" w:oddHBand="1" w:evenHBand="0" w:firstRowFirstColumn="0" w:firstRowLastColumn="0" w:lastRowFirstColumn="0" w:lastRowLastColumn="0"/>
+              <w:cnfStyle w:val="000000100000"/>
               <w:rPr>
                 <w:lang w:val="en-US"/>
               </w:rPr>
@@ -5685,7 +5548,7 @@
           </w:tcPr>
           <w:p>
             <w:pPr>
-              <w:cnfStyle w:val="000000100000" w:firstRow="0" w:lastRow="0" w:firstColumn="0" w:lastColumn="0" w:oddVBand="0" w:evenVBand="0" w:oddHBand="1" w:evenHBand="0" w:firstRowFirstColumn="0" w:firstRowLastColumn="0" w:lastRowFirstColumn="0" w:lastRowLastColumn="0"/>
+              <w:cnfStyle w:val="000000100000"/>
               <w:rPr>
                 <w:color w:val="auto"/>
                 <w:lang w:val="en-US"/>
@@ -5704,7 +5567,7 @@
     </w:tbl>
     <w:p>
       <w:pPr>
-        <w:pStyle w:val="Heading2"/>
+        <w:pStyle w:val="berschrift2"/>
         <w:rPr>
           <w:lang w:val="en-US"/>
         </w:rPr>
@@ -5728,18 +5591,18 @@
 </file>
 
 <file path=word/comments.xml><?xml version="1.0" encoding="utf-8"?>
-<w:comments xmlns:wpc="http://schemas.microsoft.com/office/word/2010/wordprocessingCanvas" xmlns:mc="http://schemas.openxmlformats.org/markup-compatibility/2006" xmlns:o="urn:schemas-microsoft-com:office:office" xmlns:r="http://schemas.openxmlformats.org/officeDocument/2006/relationships" xmlns:m="http://schemas.openxmlformats.org/officeDocument/2006/math" xmlns:v="urn:schemas-microsoft-com:vml" xmlns:wp14="http://schemas.microsoft.com/office/word/2010/wordprocessingDrawing" xmlns:wp="http://schemas.openxmlformats.org/drawingml/2006/wordprocessingDrawing" xmlns:w10="urn:schemas-microsoft-com:office:word" xmlns:w="http://schemas.openxmlformats.org/wordprocessingml/2006/main" xmlns:w14="http://schemas.microsoft.com/office/word/2010/wordml" xmlns:wpg="http://schemas.microsoft.com/office/word/2010/wordprocessingGroup" xmlns:wpi="http://schemas.microsoft.com/office/word/2010/wordprocessingInk" xmlns:wne="http://schemas.microsoft.com/office/word/2006/wordml" xmlns:wps="http://schemas.microsoft.com/office/word/2010/wordprocessingShape" mc:Ignorable="w14 wp14">
+<w:comments xmlns:ve="http://schemas.openxmlformats.org/markup-compatibility/2006" xmlns:o="urn:schemas-microsoft-com:office:office" xmlns:r="http://schemas.openxmlformats.org/officeDocument/2006/relationships" xmlns:m="http://schemas.openxmlformats.org/officeDocument/2006/math" xmlns:v="urn:schemas-microsoft-com:vml" xmlns:wp="http://schemas.openxmlformats.org/drawingml/2006/wordprocessingDrawing" xmlns:w10="urn:schemas-microsoft-com:office:word" xmlns:w="http://schemas.openxmlformats.org/wordprocessingml/2006/main" xmlns:wne="http://schemas.microsoft.com/office/word/2006/wordml">
   <w:comment w:id="1" w:author="ppa" w:date="2013-08-15T07:55:00Z" w:initials="p">
     <w:p>
       <w:pPr>
-        <w:pStyle w:val="CommentText"/>
-        <w:rPr>
-          <w:lang w:val="en-US"/>
-        </w:rPr>
-      </w:pPr>
-      <w:r>
-        <w:rPr>
-          <w:rStyle w:val="CommentReference"/>
+        <w:pStyle w:val="Kommentartext"/>
+        <w:rPr>
+          <w:lang w:val="en-US"/>
+        </w:rPr>
+      </w:pPr>
+      <w:r>
+        <w:rPr>
+          <w:rStyle w:val="Kommentarzeichen"/>
         </w:rPr>
         <w:annotationRef/>
       </w:r>
@@ -5761,7 +5624,7 @@
 </file>
 
 <file path=word/numbering.xml><?xml version="1.0" encoding="utf-8"?>
-<w:numbering xmlns:wpc="http://schemas.microsoft.com/office/word/2010/wordprocessingCanvas" xmlns:mc="http://schemas.openxmlformats.org/markup-compatibility/2006" xmlns:o="urn:schemas-microsoft-com:office:office" xmlns:r="http://schemas.openxmlformats.org/officeDocument/2006/relationships" xmlns:m="http://schemas.openxmlformats.org/officeDocument/2006/math" xmlns:v="urn:schemas-microsoft-com:vml" xmlns:wp14="http://schemas.microsoft.com/office/word/2010/wordprocessingDrawing" xmlns:wp="http://schemas.openxmlformats.org/drawingml/2006/wordprocessingDrawing" xmlns:w10="urn:schemas-microsoft-com:office:word" xmlns:w="http://schemas.openxmlformats.org/wordprocessingml/2006/main" xmlns:w14="http://schemas.microsoft.com/office/word/2010/wordml" xmlns:wpg="http://schemas.microsoft.com/office/word/2010/wordprocessingGroup" xmlns:wpi="http://schemas.microsoft.com/office/word/2010/wordprocessingInk" xmlns:wne="http://schemas.microsoft.com/office/word/2006/wordml" xmlns:wps="http://schemas.microsoft.com/office/word/2010/wordprocessingShape" mc:Ignorable="w14 wp14">
+<w:numbering xmlns:ve="http://schemas.openxmlformats.org/markup-compatibility/2006" xmlns:o="urn:schemas-microsoft-com:office:office" xmlns:r="http://schemas.openxmlformats.org/officeDocument/2006/relationships" xmlns:m="http://schemas.openxmlformats.org/officeDocument/2006/math" xmlns:v="urn:schemas-microsoft-com:vml" xmlns:wp="http://schemas.openxmlformats.org/drawingml/2006/wordprocessingDrawing" xmlns:w10="urn:schemas-microsoft-com:office:word" xmlns:w="http://schemas.openxmlformats.org/wordprocessingml/2006/main" xmlns:wne="http://schemas.microsoft.com/office/word/2006/wordml">
   <w:abstractNum w:abstractNumId="0">
     <w:nsid w:val="00863051"/>
     <w:multiLevelType w:val="hybridMultilevel"/>
@@ -6344,7 +6207,7 @@
 </file>
 
 <file path=word/styles.xml><?xml version="1.0" encoding="utf-8"?>
-<w:styles xmlns:mc="http://schemas.openxmlformats.org/markup-compatibility/2006" xmlns:r="http://schemas.openxmlformats.org/officeDocument/2006/relationships" xmlns:w="http://schemas.openxmlformats.org/wordprocessingml/2006/main" xmlns:w14="http://schemas.microsoft.com/office/word/2010/wordml" mc:Ignorable="w14">
+<w:styles xmlns:r="http://schemas.openxmlformats.org/officeDocument/2006/relationships" xmlns:w="http://schemas.openxmlformats.org/wordprocessingml/2006/main">
   <w:docDefaults>
     <w:rPrDefault>
       <w:rPr>
@@ -6499,15 +6362,16 @@
     <w:lsdException w:name="Bibliography" w:uiPriority="37"/>
     <w:lsdException w:name="TOC Heading" w:uiPriority="39" w:qFormat="1"/>
   </w:latentStyles>
-  <w:style w:type="paragraph" w:default="1" w:styleId="Normal">
+  <w:style w:type="paragraph" w:default="1" w:styleId="Standard">
     <w:name w:val="Normal"/>
     <w:qFormat/>
+    <w:rsid w:val="00CA02E5"/>
   </w:style>
-  <w:style w:type="paragraph" w:styleId="Heading1">
+  <w:style w:type="paragraph" w:styleId="berschrift1">
     <w:name w:val="heading 1"/>
-    <w:basedOn w:val="Normal"/>
-    <w:next w:val="Normal"/>
-    <w:link w:val="Heading1Char"/>
+    <w:basedOn w:val="Standard"/>
+    <w:next w:val="Standard"/>
+    <w:link w:val="berschrift1Zchn"/>
     <w:uiPriority w:val="9"/>
     <w:qFormat/>
     <w:rsid w:val="00FB53DB"/>
@@ -6526,11 +6390,11 @@
       <w:szCs w:val="28"/>
     </w:rPr>
   </w:style>
-  <w:style w:type="paragraph" w:styleId="Heading2">
+  <w:style w:type="paragraph" w:styleId="berschrift2">
     <w:name w:val="heading 2"/>
-    <w:basedOn w:val="Normal"/>
-    <w:next w:val="Normal"/>
-    <w:link w:val="Heading2Char"/>
+    <w:basedOn w:val="Standard"/>
+    <w:next w:val="Standard"/>
+    <w:link w:val="berschrift2Zchn"/>
     <w:uiPriority w:val="9"/>
     <w:unhideWhenUsed/>
     <w:qFormat/>
@@ -6550,11 +6414,11 @@
       <w:szCs w:val="26"/>
     </w:rPr>
   </w:style>
-  <w:style w:type="paragraph" w:styleId="Heading3">
+  <w:style w:type="paragraph" w:styleId="berschrift3">
     <w:name w:val="heading 3"/>
-    <w:basedOn w:val="Normal"/>
-    <w:next w:val="Normal"/>
-    <w:link w:val="Heading3Char"/>
+    <w:basedOn w:val="Standard"/>
+    <w:next w:val="Standard"/>
+    <w:link w:val="berschrift3Zchn"/>
     <w:uiPriority w:val="9"/>
     <w:unhideWhenUsed/>
     <w:qFormat/>
@@ -6572,11 +6436,11 @@
       <w:color w:val="4F81BD" w:themeColor="accent1"/>
     </w:rPr>
   </w:style>
-  <w:style w:type="paragraph" w:styleId="Heading4">
+  <w:style w:type="paragraph" w:styleId="berschrift4">
     <w:name w:val="heading 4"/>
-    <w:basedOn w:val="Normal"/>
-    <w:next w:val="Normal"/>
-    <w:link w:val="Heading4Char"/>
+    <w:basedOn w:val="Standard"/>
+    <w:next w:val="Standard"/>
+    <w:link w:val="berschrift4Zchn"/>
     <w:uiPriority w:val="9"/>
     <w:unhideWhenUsed/>
     <w:qFormat/>
@@ -6596,11 +6460,11 @@
       <w:color w:val="4F81BD" w:themeColor="accent1"/>
     </w:rPr>
   </w:style>
-  <w:style w:type="paragraph" w:styleId="Heading5">
+  <w:style w:type="paragraph" w:styleId="berschrift5">
     <w:name w:val="heading 5"/>
-    <w:basedOn w:val="Normal"/>
-    <w:next w:val="Normal"/>
-    <w:link w:val="Heading5Char"/>
+    <w:basedOn w:val="Standard"/>
+    <w:next w:val="Standard"/>
+    <w:link w:val="berschrift5Zchn"/>
     <w:uiPriority w:val="9"/>
     <w:unhideWhenUsed/>
     <w:qFormat/>
@@ -6616,11 +6480,11 @@
       <w:color w:val="243F60" w:themeColor="accent1" w:themeShade="7F"/>
     </w:rPr>
   </w:style>
-  <w:style w:type="paragraph" w:styleId="Heading6">
+  <w:style w:type="paragraph" w:styleId="berschrift6">
     <w:name w:val="heading 6"/>
-    <w:basedOn w:val="Normal"/>
-    <w:next w:val="Normal"/>
-    <w:link w:val="Heading6Char"/>
+    <w:basedOn w:val="Standard"/>
+    <w:next w:val="Standard"/>
+    <w:link w:val="berschrift6Zchn"/>
     <w:uiPriority w:val="9"/>
     <w:unhideWhenUsed/>
     <w:qFormat/>
@@ -6638,11 +6502,11 @@
       <w:color w:val="243F60" w:themeColor="accent1" w:themeShade="7F"/>
     </w:rPr>
   </w:style>
-  <w:style w:type="paragraph" w:styleId="Heading7">
+  <w:style w:type="paragraph" w:styleId="berschrift7">
     <w:name w:val="heading 7"/>
-    <w:basedOn w:val="Normal"/>
-    <w:next w:val="Normal"/>
-    <w:link w:val="Heading7Char"/>
+    <w:basedOn w:val="Standard"/>
+    <w:next w:val="Standard"/>
+    <w:link w:val="berschrift7Zchn"/>
     <w:uiPriority w:val="9"/>
     <w:unhideWhenUsed/>
     <w:qFormat/>
@@ -6660,11 +6524,11 @@
       <w:color w:val="404040" w:themeColor="text1" w:themeTint="BF"/>
     </w:rPr>
   </w:style>
-  <w:style w:type="paragraph" w:styleId="Heading8">
+  <w:style w:type="paragraph" w:styleId="berschrift8">
     <w:name w:val="heading 8"/>
-    <w:basedOn w:val="Normal"/>
-    <w:next w:val="Normal"/>
-    <w:link w:val="Heading8Char"/>
+    <w:basedOn w:val="Standard"/>
+    <w:next w:val="Standard"/>
+    <w:link w:val="berschrift8Zchn"/>
     <w:uiPriority w:val="9"/>
     <w:unhideWhenUsed/>
     <w:qFormat/>
@@ -6682,17 +6546,18 @@
       <w:szCs w:val="20"/>
     </w:rPr>
   </w:style>
-  <w:style w:type="character" w:default="1" w:styleId="DefaultParagraphFont">
+  <w:style w:type="character" w:default="1" w:styleId="Absatz-Standardschriftart">
     <w:name w:val="Default Paragraph Font"/>
     <w:uiPriority w:val="1"/>
     <w:semiHidden/>
     <w:unhideWhenUsed/>
   </w:style>
-  <w:style w:type="table" w:default="1" w:styleId="TableNormal">
+  <w:style w:type="table" w:default="1" w:styleId="NormaleTabelle">
     <w:name w:val="Normal Table"/>
     <w:uiPriority w:val="99"/>
     <w:semiHidden/>
     <w:unhideWhenUsed/>
+    <w:qFormat/>
     <w:tblPr>
       <w:tblInd w:w="0" w:type="dxa"/>
       <w:tblCellMar>
@@ -6703,17 +6568,17 @@
       </w:tblCellMar>
     </w:tblPr>
   </w:style>
-  <w:style w:type="numbering" w:default="1" w:styleId="NoList">
+  <w:style w:type="numbering" w:default="1" w:styleId="KeineListe">
     <w:name w:val="No List"/>
     <w:uiPriority w:val="99"/>
     <w:semiHidden/>
     <w:unhideWhenUsed/>
   </w:style>
-  <w:style w:type="paragraph" w:styleId="Title">
+  <w:style w:type="paragraph" w:styleId="Titel">
     <w:name w:val="Title"/>
-    <w:basedOn w:val="Normal"/>
-    <w:next w:val="Normal"/>
-    <w:link w:val="TitleChar"/>
+    <w:basedOn w:val="Standard"/>
+    <w:next w:val="Standard"/>
+    <w:link w:val="TitelZchn"/>
     <w:uiPriority w:val="10"/>
     <w:qFormat/>
     <w:rsid w:val="00FB53DB"/>
@@ -6733,10 +6598,10 @@
       <w:szCs w:val="52"/>
     </w:rPr>
   </w:style>
-  <w:style w:type="character" w:customStyle="1" w:styleId="TitleChar">
-    <w:name w:val="Title Char"/>
-    <w:basedOn w:val="DefaultParagraphFont"/>
-    <w:link w:val="Title"/>
+  <w:style w:type="character" w:customStyle="1" w:styleId="TitelZchn">
+    <w:name w:val="Titel Zchn"/>
+    <w:basedOn w:val="Absatz-Standardschriftart"/>
+    <w:link w:val="Titel"/>
     <w:uiPriority w:val="10"/>
     <w:rsid w:val="00FB53DB"/>
     <w:rPr>
@@ -6748,10 +6613,10 @@
       <w:szCs w:val="52"/>
     </w:rPr>
   </w:style>
-  <w:style w:type="character" w:customStyle="1" w:styleId="Heading1Char">
-    <w:name w:val="Heading 1 Char"/>
-    <w:basedOn w:val="DefaultParagraphFont"/>
-    <w:link w:val="Heading1"/>
+  <w:style w:type="character" w:customStyle="1" w:styleId="berschrift1Zchn">
+    <w:name w:val="Überschrift 1 Zchn"/>
+    <w:basedOn w:val="Absatz-Standardschriftart"/>
+    <w:link w:val="berschrift1"/>
     <w:uiPriority w:val="9"/>
     <w:rsid w:val="00FB53DB"/>
     <w:rPr>
@@ -6763,9 +6628,9 @@
       <w:szCs w:val="28"/>
     </w:rPr>
   </w:style>
-  <w:style w:type="table" w:styleId="TableGrid">
+  <w:style w:type="table" w:styleId="Tabellengitternetz">
     <w:name w:val="Table Grid"/>
-    <w:basedOn w:val="TableNormal"/>
+    <w:basedOn w:val="NormaleTabelle"/>
     <w:uiPriority w:val="59"/>
     <w:rsid w:val="00FB53DB"/>
     <w:pPr>
@@ -6789,9 +6654,9 @@
       </w:tblCellMar>
     </w:tblPr>
   </w:style>
-  <w:style w:type="paragraph" w:styleId="ListParagraph">
+  <w:style w:type="paragraph" w:styleId="Listenabsatz">
     <w:name w:val="List Paragraph"/>
-    <w:basedOn w:val="Normal"/>
+    <w:basedOn w:val="Standard"/>
     <w:uiPriority w:val="34"/>
     <w:qFormat/>
     <w:rsid w:val="00230A14"/>
@@ -6800,10 +6665,10 @@
       <w:contextualSpacing/>
     </w:pPr>
   </w:style>
-  <w:style w:type="character" w:customStyle="1" w:styleId="Heading2Char">
-    <w:name w:val="Heading 2 Char"/>
-    <w:basedOn w:val="DefaultParagraphFont"/>
-    <w:link w:val="Heading2"/>
+  <w:style w:type="character" w:customStyle="1" w:styleId="berschrift2Zchn">
+    <w:name w:val="Überschrift 2 Zchn"/>
+    <w:basedOn w:val="Absatz-Standardschriftart"/>
+    <w:link w:val="berschrift2"/>
     <w:uiPriority w:val="9"/>
     <w:rsid w:val="00230A14"/>
     <w:rPr>
@@ -6815,10 +6680,10 @@
       <w:szCs w:val="26"/>
     </w:rPr>
   </w:style>
-  <w:style w:type="character" w:customStyle="1" w:styleId="Heading3Char">
-    <w:name w:val="Heading 3 Char"/>
-    <w:basedOn w:val="DefaultParagraphFont"/>
-    <w:link w:val="Heading3"/>
+  <w:style w:type="character" w:customStyle="1" w:styleId="berschrift3Zchn">
+    <w:name w:val="Überschrift 3 Zchn"/>
+    <w:basedOn w:val="Absatz-Standardschriftart"/>
+    <w:link w:val="berschrift3"/>
     <w:uiPriority w:val="9"/>
     <w:rsid w:val="00A7441D"/>
     <w:rPr>
@@ -6830,7 +6695,7 @@
   </w:style>
   <w:style w:type="table" w:customStyle="1" w:styleId="LightShading1">
     <w:name w:val="Light Shading1"/>
-    <w:basedOn w:val="TableNormal"/>
+    <w:basedOn w:val="NormaleTabelle"/>
     <w:uiPriority w:val="60"/>
     <w:rsid w:val="00A7441D"/>
     <w:pPr>
@@ -6931,9 +6796,9 @@
       </w:tcPr>
     </w:tblStylePr>
   </w:style>
-  <w:style w:type="character" w:styleId="CommentReference">
+  <w:style w:type="character" w:styleId="Kommentarzeichen">
     <w:name w:val="annotation reference"/>
-    <w:basedOn w:val="DefaultParagraphFont"/>
+    <w:basedOn w:val="Absatz-Standardschriftart"/>
     <w:uiPriority w:val="99"/>
     <w:semiHidden/>
     <w:unhideWhenUsed/>
@@ -6943,10 +6808,10 @@
       <w:szCs w:val="16"/>
     </w:rPr>
   </w:style>
-  <w:style w:type="paragraph" w:styleId="CommentText">
+  <w:style w:type="paragraph" w:styleId="Kommentartext">
     <w:name w:val="annotation text"/>
-    <w:basedOn w:val="Normal"/>
-    <w:link w:val="CommentTextChar"/>
+    <w:basedOn w:val="Standard"/>
+    <w:link w:val="KommentartextZchn"/>
     <w:uiPriority w:val="99"/>
     <w:semiHidden/>
     <w:unhideWhenUsed/>
@@ -6959,10 +6824,10 @@
       <w:szCs w:val="20"/>
     </w:rPr>
   </w:style>
-  <w:style w:type="character" w:customStyle="1" w:styleId="CommentTextChar">
-    <w:name w:val="Comment Text Char"/>
-    <w:basedOn w:val="DefaultParagraphFont"/>
-    <w:link w:val="CommentText"/>
+  <w:style w:type="character" w:customStyle="1" w:styleId="KommentartextZchn">
+    <w:name w:val="Kommentartext Zchn"/>
+    <w:basedOn w:val="Absatz-Standardschriftart"/>
+    <w:link w:val="Kommentartext"/>
     <w:uiPriority w:val="99"/>
     <w:semiHidden/>
     <w:rsid w:val="00F60A8E"/>
@@ -6971,11 +6836,11 @@
       <w:szCs w:val="20"/>
     </w:rPr>
   </w:style>
-  <w:style w:type="paragraph" w:styleId="CommentSubject">
+  <w:style w:type="paragraph" w:styleId="Kommentarthema">
     <w:name w:val="annotation subject"/>
-    <w:basedOn w:val="CommentText"/>
-    <w:next w:val="CommentText"/>
-    <w:link w:val="CommentSubjectChar"/>
+    <w:basedOn w:val="Kommentartext"/>
+    <w:next w:val="Kommentartext"/>
+    <w:link w:val="KommentarthemaZchn"/>
     <w:uiPriority w:val="99"/>
     <w:semiHidden/>
     <w:unhideWhenUsed/>
@@ -6985,10 +6850,10 @@
       <w:bCs/>
     </w:rPr>
   </w:style>
-  <w:style w:type="character" w:customStyle="1" w:styleId="CommentSubjectChar">
-    <w:name w:val="Comment Subject Char"/>
-    <w:basedOn w:val="CommentTextChar"/>
-    <w:link w:val="CommentSubject"/>
+  <w:style w:type="character" w:customStyle="1" w:styleId="KommentarthemaZchn">
+    <w:name w:val="Kommentarthema Zchn"/>
+    <w:basedOn w:val="KommentartextZchn"/>
+    <w:link w:val="Kommentarthema"/>
     <w:uiPriority w:val="99"/>
     <w:semiHidden/>
     <w:rsid w:val="00F60A8E"/>
@@ -6999,10 +6864,10 @@
       <w:szCs w:val="20"/>
     </w:rPr>
   </w:style>
-  <w:style w:type="paragraph" w:styleId="BalloonText">
+  <w:style w:type="paragraph" w:styleId="Sprechblasentext">
     <w:name w:val="Balloon Text"/>
-    <w:basedOn w:val="Normal"/>
-    <w:link w:val="BalloonTextChar"/>
+    <w:basedOn w:val="Standard"/>
+    <w:link w:val="SprechblasentextZchn"/>
     <w:uiPriority w:val="99"/>
     <w:semiHidden/>
     <w:unhideWhenUsed/>
@@ -7016,10 +6881,10 @@
       <w:szCs w:val="16"/>
     </w:rPr>
   </w:style>
-  <w:style w:type="character" w:customStyle="1" w:styleId="BalloonTextChar">
-    <w:name w:val="Balloon Text Char"/>
-    <w:basedOn w:val="DefaultParagraphFont"/>
-    <w:link w:val="BalloonText"/>
+  <w:style w:type="character" w:customStyle="1" w:styleId="SprechblasentextZchn">
+    <w:name w:val="Sprechblasentext Zchn"/>
+    <w:basedOn w:val="Absatz-Standardschriftart"/>
+    <w:link w:val="Sprechblasentext"/>
     <w:uiPriority w:val="99"/>
     <w:semiHidden/>
     <w:rsid w:val="00F60A8E"/>
@@ -7031,7 +6896,7 @@
   </w:style>
   <w:style w:type="character" w:styleId="Hyperlink">
     <w:name w:val="Hyperlink"/>
-    <w:basedOn w:val="DefaultParagraphFont"/>
+    <w:basedOn w:val="Absatz-Standardschriftart"/>
     <w:uiPriority w:val="99"/>
     <w:semiHidden/>
     <w:unhideWhenUsed/>
@@ -7041,10 +6906,10 @@
       <w:u w:val="single"/>
     </w:rPr>
   </w:style>
-  <w:style w:type="character" w:customStyle="1" w:styleId="Heading4Char">
-    <w:name w:val="Heading 4 Char"/>
-    <w:basedOn w:val="DefaultParagraphFont"/>
-    <w:link w:val="Heading4"/>
+  <w:style w:type="character" w:customStyle="1" w:styleId="berschrift4Zchn">
+    <w:name w:val="Überschrift 4 Zchn"/>
+    <w:basedOn w:val="Absatz-Standardschriftart"/>
+    <w:link w:val="berschrift4"/>
     <w:uiPriority w:val="9"/>
     <w:rsid w:val="003B2C3F"/>
     <w:rPr>
@@ -7056,9 +6921,9 @@
       <w:color w:val="4F81BD" w:themeColor="accent1"/>
     </w:rPr>
   </w:style>
-  <w:style w:type="character" w:styleId="IntenseEmphasis">
+  <w:style w:type="character" w:styleId="IntensiveHervorhebung">
     <w:name w:val="Intense Emphasis"/>
-    <w:basedOn w:val="DefaultParagraphFont"/>
+    <w:basedOn w:val="Absatz-Standardschriftart"/>
     <w:uiPriority w:val="21"/>
     <w:qFormat/>
     <w:rsid w:val="003B2C3F"/>
@@ -7070,11 +6935,11 @@
       <w:color w:val="4F81BD" w:themeColor="accent1"/>
     </w:rPr>
   </w:style>
-  <w:style w:type="paragraph" w:styleId="IntenseQuote">
+  <w:style w:type="paragraph" w:styleId="IntensivesAnfhrungszeichen">
     <w:name w:val="Intense Quote"/>
-    <w:basedOn w:val="Normal"/>
-    <w:next w:val="Normal"/>
-    <w:link w:val="IntenseQuoteChar"/>
+    <w:basedOn w:val="Standard"/>
+    <w:next w:val="Standard"/>
+    <w:link w:val="IntensivesAnfhrungszeichenZchn"/>
     <w:uiPriority w:val="30"/>
     <w:qFormat/>
     <w:rsid w:val="003B2C3F"/>
@@ -7093,10 +6958,10 @@
       <w:color w:val="4F81BD" w:themeColor="accent1"/>
     </w:rPr>
   </w:style>
-  <w:style w:type="character" w:customStyle="1" w:styleId="IntenseQuoteChar">
-    <w:name w:val="Intense Quote Char"/>
-    <w:basedOn w:val="DefaultParagraphFont"/>
-    <w:link w:val="IntenseQuote"/>
+  <w:style w:type="character" w:customStyle="1" w:styleId="IntensivesAnfhrungszeichenZchn">
+    <w:name w:val="Intensives Anführungszeichen Zchn"/>
+    <w:basedOn w:val="Absatz-Standardschriftart"/>
+    <w:link w:val="IntensivesAnfhrungszeichen"/>
     <w:uiPriority w:val="30"/>
     <w:rsid w:val="003B2C3F"/>
     <w:rPr>
@@ -7107,10 +6972,10 @@
       <w:color w:val="4F81BD" w:themeColor="accent1"/>
     </w:rPr>
   </w:style>
-  <w:style w:type="character" w:customStyle="1" w:styleId="Heading5Char">
-    <w:name w:val="Heading 5 Char"/>
-    <w:basedOn w:val="DefaultParagraphFont"/>
-    <w:link w:val="Heading5"/>
+  <w:style w:type="character" w:customStyle="1" w:styleId="berschrift5Zchn">
+    <w:name w:val="Überschrift 5 Zchn"/>
+    <w:basedOn w:val="Absatz-Standardschriftart"/>
+    <w:link w:val="berschrift5"/>
     <w:uiPriority w:val="9"/>
     <w:rsid w:val="003B2C3F"/>
     <w:rPr>
@@ -7118,10 +6983,10 @@
       <w:color w:val="243F60" w:themeColor="accent1" w:themeShade="7F"/>
     </w:rPr>
   </w:style>
-  <w:style w:type="character" w:customStyle="1" w:styleId="Heading6Char">
-    <w:name w:val="Heading 6 Char"/>
-    <w:basedOn w:val="DefaultParagraphFont"/>
-    <w:link w:val="Heading6"/>
+  <w:style w:type="character" w:customStyle="1" w:styleId="berschrift6Zchn">
+    <w:name w:val="Überschrift 6 Zchn"/>
+    <w:basedOn w:val="Absatz-Standardschriftart"/>
+    <w:link w:val="berschrift6"/>
     <w:uiPriority w:val="9"/>
     <w:rsid w:val="003B2C3F"/>
     <w:rPr>
@@ -7131,10 +6996,10 @@
       <w:color w:val="243F60" w:themeColor="accent1" w:themeShade="7F"/>
     </w:rPr>
   </w:style>
-  <w:style w:type="character" w:customStyle="1" w:styleId="Heading7Char">
-    <w:name w:val="Heading 7 Char"/>
-    <w:basedOn w:val="DefaultParagraphFont"/>
-    <w:link w:val="Heading7"/>
+  <w:style w:type="character" w:customStyle="1" w:styleId="berschrift7Zchn">
+    <w:name w:val="Überschrift 7 Zchn"/>
+    <w:basedOn w:val="Absatz-Standardschriftart"/>
+    <w:link w:val="berschrift7"/>
     <w:uiPriority w:val="9"/>
     <w:rsid w:val="003B2C3F"/>
     <w:rPr>
@@ -7144,10 +7009,10 @@
       <w:color w:val="404040" w:themeColor="text1" w:themeTint="BF"/>
     </w:rPr>
   </w:style>
-  <w:style w:type="character" w:customStyle="1" w:styleId="Heading8Char">
-    <w:name w:val="Heading 8 Char"/>
-    <w:basedOn w:val="DefaultParagraphFont"/>
-    <w:link w:val="Heading8"/>
+  <w:style w:type="character" w:customStyle="1" w:styleId="berschrift8Zchn">
+    <w:name w:val="Überschrift 8 Zchn"/>
+    <w:basedOn w:val="Absatz-Standardschriftart"/>
+    <w:link w:val="berschrift8"/>
     <w:uiPriority w:val="9"/>
     <w:rsid w:val="00B5254A"/>
     <w:rPr>
@@ -7157,9 +7022,9 @@
       <w:szCs w:val="20"/>
     </w:rPr>
   </w:style>
-  <w:style w:type="character" w:styleId="Strong">
+  <w:style w:type="character" w:styleId="Fett">
     <w:name w:val="Strong"/>
-    <w:basedOn w:val="DefaultParagraphFont"/>
+    <w:basedOn w:val="Absatz-Standardschriftart"/>
     <w:uiPriority w:val="22"/>
     <w:qFormat/>
     <w:rsid w:val="00B5254A"/>
@@ -7168,11 +7033,11 @@
       <w:bCs/>
     </w:rPr>
   </w:style>
-  <w:style w:type="paragraph" w:styleId="Quote">
+  <w:style w:type="paragraph" w:styleId="Anfhrungszeichen">
     <w:name w:val="Quote"/>
-    <w:basedOn w:val="Normal"/>
-    <w:next w:val="Normal"/>
-    <w:link w:val="QuoteChar"/>
+    <w:basedOn w:val="Standard"/>
+    <w:next w:val="Standard"/>
+    <w:link w:val="AnfhrungszeichenZchn"/>
     <w:uiPriority w:val="29"/>
     <w:qFormat/>
     <w:rsid w:val="00B5254A"/>
@@ -7182,10 +7047,10 @@
       <w:color w:val="000000" w:themeColor="text1"/>
     </w:rPr>
   </w:style>
-  <w:style w:type="character" w:customStyle="1" w:styleId="QuoteChar">
-    <w:name w:val="Quote Char"/>
-    <w:basedOn w:val="DefaultParagraphFont"/>
-    <w:link w:val="Quote"/>
+  <w:style w:type="character" w:customStyle="1" w:styleId="AnfhrungszeichenZchn">
+    <w:name w:val="Anführungszeichen Zchn"/>
+    <w:basedOn w:val="Absatz-Standardschriftart"/>
+    <w:link w:val="Anfhrungszeichen"/>
     <w:uiPriority w:val="29"/>
     <w:rsid w:val="00B5254A"/>
     <w:rPr>
@@ -7194,9 +7059,9 @@
       <w:color w:val="000000" w:themeColor="text1"/>
     </w:rPr>
   </w:style>
-  <w:style w:type="paragraph" w:styleId="NormalWeb">
+  <w:style w:type="paragraph" w:styleId="StandardWeb">
     <w:name w:val="Normal (Web)"/>
-    <w:basedOn w:val="Normal"/>
+    <w:basedOn w:val="Standard"/>
     <w:uiPriority w:val="99"/>
     <w:unhideWhenUsed/>
     <w:rsid w:val="00F51D3D"/>
@@ -8371,7 +8236,7 @@
 </file>
 
 <file path=customXml/itemProps1.xml><?xml version="1.0" encoding="utf-8"?>
-<ds:datastoreItem xmlns:ds="http://schemas.openxmlformats.org/officeDocument/2006/customXml" ds:itemID="{1E1E71B2-3D9B-4E28-8B16-097ABA86C3CA}">
+<ds:datastoreItem xmlns:ds="http://schemas.openxmlformats.org/officeDocument/2006/customXml" ds:itemID="{A45ED503-1F77-48AB-8338-E7E3D5686BF8}">
   <ds:schemaRefs>
     <ds:schemaRef ds:uri="http://schemas.openxmlformats.org/officeDocument/2006/bibliography"/>
   </ds:schemaRefs>

</xml_diff>